<commit_message>
Preparation for homework turn in. Cleaned up the code and added work division part into homework.
</commit_message>
<xml_diff>
--- a/AssignmentIII/part_a/Assignment III Report.docx
+++ b/AssignmentIII/part_a/Assignment III Report.docx
@@ -1,6 +1,6 @@
 
 <file path=word/document.xml><?xml version="1.0" encoding="utf-8"?>
-<w:document xmlns:wpc="http://schemas.microsoft.com/office/word/2010/wordprocessingCanvas" xmlns:mc="http://schemas.openxmlformats.org/markup-compatibility/2006" xmlns:o="urn:schemas-microsoft-com:office:office" xmlns:r="http://schemas.openxmlformats.org/officeDocument/2006/relationships" xmlns:m="http://schemas.openxmlformats.org/officeDocument/2006/math" xmlns:v="urn:schemas-microsoft-com:vml" xmlns:wp14="http://schemas.microsoft.com/office/word/2010/wordprocessingDrawing" xmlns:wp="http://schemas.openxmlformats.org/drawingml/2006/wordprocessingDrawing" xmlns:w10="urn:schemas-microsoft-com:office:word" xmlns:w="http://schemas.openxmlformats.org/wordprocessingml/2006/main" xmlns:w14="http://schemas.microsoft.com/office/word/2010/wordml" xmlns:w15="http://schemas.microsoft.com/office/word/2012/wordml" xmlns:wpg="http://schemas.microsoft.com/office/word/2010/wordprocessingGroup" xmlns:wpi="http://schemas.microsoft.com/office/word/2010/wordprocessingInk" xmlns:wne="http://schemas.microsoft.com/office/word/2006/wordml" xmlns:wps="http://schemas.microsoft.com/office/word/2010/wordprocessingShape" mc:Ignorable="w14 w15 wp14">
+<w:document xmlns:wpc="http://schemas.microsoft.com/office/word/2010/wordprocessingCanvas" xmlns:mc="http://schemas.openxmlformats.org/markup-compatibility/2006" xmlns:o="urn:schemas-microsoft-com:office:office" xmlns:r="http://schemas.openxmlformats.org/officeDocument/2006/relationships" xmlns:m="http://schemas.openxmlformats.org/officeDocument/2006/math" xmlns:v="urn:schemas-microsoft-com:vml" xmlns:wp14="http://schemas.microsoft.com/office/word/2010/wordprocessingDrawing" xmlns:wp="http://schemas.openxmlformats.org/drawingml/2006/wordprocessingDrawing" xmlns:w10="urn:schemas-microsoft-com:office:word" xmlns:w="http://schemas.openxmlformats.org/wordprocessingml/2006/main" xmlns:w14="http://schemas.microsoft.com/office/word/2010/wordml" xmlns:wpg="http://schemas.microsoft.com/office/word/2010/wordprocessingGroup" xmlns:wpi="http://schemas.microsoft.com/office/word/2010/wordprocessingInk" xmlns:wne="http://schemas.microsoft.com/office/word/2006/wordml" xmlns:wps="http://schemas.microsoft.com/office/word/2010/wordprocessingShape" mc:Ignorable="w14 wp14">
   <w:body>
     <w:sdt>
       <w:sdtPr>
@@ -16,17 +16,19 @@
       </w:sdtPr>
       <w:sdtEndPr>
         <w:rPr>
+          <w:rFonts w:eastAsia="PMingLiU"/>
           <w:lang w:val="fr-FR"/>
         </w:rPr>
       </w:sdtEndPr>
       <w:sdtContent>
         <w:p>
           <w:pPr>
-            <w:pStyle w:val="Sansinterligne"/>
+            <w:pStyle w:val="NoSpacing"/>
           </w:pPr>
           <w:r>
             <w:rPr>
               <w:noProof/>
+              <w:lang w:eastAsia="zh-TW"/>
             </w:rPr>
             <mc:AlternateContent>
               <mc:Choice Requires="wpg">
@@ -141,7 +143,7 @@
                               <w:txbxContent>
                                 <w:p>
                                   <w:pPr>
-                                    <w:pStyle w:val="Sansinterligne"/>
+                                    <w:pStyle w:val="NoSpacing"/>
                                     <w:jc w:val="right"/>
                                     <w:rPr>
                                       <w:color w:val="FFFFFF" w:themeColor="background1"/>
@@ -150,6 +152,7 @@
                                       <w:lang w:val="fr-FR"/>
                                     </w:rPr>
                                   </w:pPr>
+                                  <w:proofErr w:type="spellStart"/>
                                   <w:r>
                                     <w:rPr>
                                       <w:color w:val="FFFFFF" w:themeColor="background1"/>
@@ -157,7 +160,17 @@
                                       <w:szCs w:val="28"/>
                                       <w:lang w:val="fr-FR"/>
                                     </w:rPr>
-                                    <w:t>November 2015</w:t>
+                                    <w:t>November</w:t>
+                                  </w:r>
+                                  <w:proofErr w:type="spellEnd"/>
+                                  <w:r>
+                                    <w:rPr>
+                                      <w:color w:val="FFFFFF" w:themeColor="background1"/>
+                                      <w:sz w:val="28"/>
+                                      <w:szCs w:val="28"/>
+                                      <w:lang w:val="fr-FR"/>
+                                    </w:rPr>
+                                    <w:t xml:space="preserve"> 2015</w:t>
                                   </w:r>
                                 </w:p>
                               </w:txbxContent>
@@ -3416,7 +3429,7 @@
               </mc:Choice>
               <mc:Fallback>
                 <w:pict>
-                  <v:group w14:anchorId="34B7C27B" id="Groupe 2" o:spid="_x0000_s1026" style="position:absolute;margin-left:0;margin-top:0;width:172.8pt;height:718.55pt;z-index:-251657216;mso-width-percent:330;mso-height-percent:950;mso-left-percent:40;mso-position-horizontal-relative:page;mso-position-vertical:center;mso-position-vertical-relative:page;mso-width-percent:330;mso-height-percent:950;mso-left-percent:40" coordsize="21945,91257" o:gfxdata="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">
+                  <v:group id="Groupe 2" o:spid="_x0000_s1026" style="position:absolute;margin-left:0;margin-top:0;width:172.8pt;height:718.55pt;z-index:-251657216;mso-width-percent:330;mso-height-percent:950;mso-left-percent:40;mso-position-horizontal-relative:page;mso-position-vertical:center;mso-position-vertical-relative:page;mso-width-percent:330;mso-height-percent:950;mso-left-percent:40" coordsize="21945,91257" o:gfxdata="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">
                     <v:rect id="Rectangle 3" o:spid="_x0000_s1027" style="position:absolute;width:1945;height:91257;visibility:visible;mso-wrap-style:square;v-text-anchor:middle" o:gfxdata="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" fillcolor="#44546a [3215]" stroked="f" strokeweight="1pt"/>
                     <v:shapetype id="_x0000_t15" coordsize="21600,21600" o:spt="15" adj="16200" path="m@0,l,,,21600@0,21600,21600,10800xe">
                       <v:stroke joinstyle="miter"/>
@@ -3434,7 +3447,7 @@
                         <w:txbxContent>
                           <w:p>
                             <w:pPr>
-                              <w:pStyle w:val="Sansinterligne"/>
+                              <w:pStyle w:val="NoSpacing"/>
                               <w:jc w:val="right"/>
                               <w:rPr>
                                 <w:color w:val="FFFFFF" w:themeColor="background1"/>
@@ -3575,6 +3588,7 @@
           <w:r>
             <w:rPr>
               <w:noProof/>
+              <w:lang w:eastAsia="zh-TW"/>
             </w:rPr>
             <mc:AlternateContent>
               <mc:Choice Requires="wps">
@@ -3646,7 +3660,7 @@
                             <w:txbxContent>
                               <w:p>
                                 <w:pPr>
-                                  <w:pStyle w:val="Sansinterligne"/>
+                                  <w:pStyle w:val="NoSpacing"/>
                                   <w:rPr>
                                     <w:color w:val="5B9BD5" w:themeColor="accent1"/>
                                     <w:sz w:val="26"/>
@@ -3679,9 +3693,10 @@
                                       </w:rPr>
                                       <w:t xml:space="preserve">Alan Loh - </w:t>
                                     </w:r>
+                                    <w:proofErr w:type="spellStart"/>
                                     <w:r>
                                       <w:rPr>
-                                        <w:rFonts w:ascii="MS Mincho" w:hAnsi="MS Mincho" w:cs="MS Mincho"/>
+                                        <w:rFonts w:cs="ＭＳ 明朝"/>
                                         <w:color w:val="5B9BD5" w:themeColor="accent1"/>
                                         <w:sz w:val="26"/>
                                         <w:szCs w:val="26"/>
@@ -3689,9 +3704,10 @@
                                       </w:rPr>
                                       <w:t>胡子皓</w:t>
                                     </w:r>
+                                    <w:proofErr w:type="spellEnd"/>
                                     <w:r>
                                       <w:rPr>
-                                        <w:rFonts w:ascii="MS Mincho" w:hAnsi="MS Mincho" w:cs="MS Mincho" w:hint="eastAsia"/>
+                                        <w:rFonts w:cs="ＭＳ 明朝"/>
                                         <w:color w:val="5B9BD5" w:themeColor="accent1"/>
                                         <w:sz w:val="26"/>
                                         <w:szCs w:val="26"/>
@@ -3706,14 +3722,25 @@
                                         <w:szCs w:val="26"/>
                                         <w:lang w:val="fr-FR"/>
                                       </w:rPr>
-                                      <w:t>Fabien Lahaille</w:t>
+                                      <w:t xml:space="preserve">Fabien </w:t>
                                     </w:r>
+                                    <w:proofErr w:type="spellStart"/>
+                                    <w:r>
+                                      <w:rPr>
+                                        <w:color w:val="5B9BD5" w:themeColor="accent1"/>
+                                        <w:sz w:val="26"/>
+                                        <w:szCs w:val="26"/>
+                                        <w:lang w:val="fr-FR"/>
+                                      </w:rPr>
+                                      <w:t>Lahaille</w:t>
+                                    </w:r>
+                                    <w:proofErr w:type="spellEnd"/>
                                   </w:sdtContent>
                                 </w:sdt>
                               </w:p>
                               <w:p>
                                 <w:pPr>
-                                  <w:pStyle w:val="Sansinterligne"/>
+                                  <w:pStyle w:val="NoSpacing"/>
                                   <w:rPr>
                                     <w:color w:val="595959" w:themeColor="text1" w:themeTint="A6"/>
                                     <w:sz w:val="20"/>
@@ -3771,7 +3798,7 @@
               </mc:Choice>
               <mc:Fallback>
                 <w:pict>
-                  <v:shapetype w14:anchorId="66C37F72" id="_x0000_t202" coordsize="21600,21600" o:spt="202" path="m,l,21600r21600,l21600,xe">
+                  <v:shapetype id="_x0000_t202" coordsize="21600,21600" o:spt="202" path="m,l,21600r21600,l21600,xe">
                     <v:stroke joinstyle="miter"/>
                     <v:path gradientshapeok="t" o:connecttype="rect"/>
                   </v:shapetype>
@@ -3780,7 +3807,7 @@
                       <w:txbxContent>
                         <w:p>
                           <w:pPr>
-                            <w:pStyle w:val="Sansinterligne"/>
+                            <w:pStyle w:val="NoSpacing"/>
                             <w:rPr>
                               <w:color w:val="5B9BD5" w:themeColor="accent1"/>
                               <w:sz w:val="26"/>
@@ -3816,7 +3843,7 @@
                               <w:proofErr w:type="spellStart"/>
                               <w:r>
                                 <w:rPr>
-                                  <w:rFonts w:ascii="MS Mincho" w:hAnsi="MS Mincho" w:cs="MS Mincho"/>
+                                  <w:rFonts w:cs="ＭＳ 明朝"/>
                                   <w:color w:val="5B9BD5" w:themeColor="accent1"/>
                                   <w:sz w:val="26"/>
                                   <w:szCs w:val="26"/>
@@ -3827,7 +3854,7 @@
                               <w:proofErr w:type="spellEnd"/>
                               <w:r>
                                 <w:rPr>
-                                  <w:rFonts w:ascii="MS Mincho" w:hAnsi="MS Mincho" w:cs="MS Mincho" w:hint="eastAsia"/>
+                                  <w:rFonts w:cs="ＭＳ 明朝"/>
                                   <w:color w:val="5B9BD5" w:themeColor="accent1"/>
                                   <w:sz w:val="26"/>
                                   <w:szCs w:val="26"/>
@@ -3842,14 +3869,25 @@
                                   <w:szCs w:val="26"/>
                                   <w:lang w:val="fr-FR"/>
                                 </w:rPr>
-                                <w:t>Fabien Lahaille</w:t>
+                                <w:t xml:space="preserve">Fabien </w:t>
                               </w:r>
+                              <w:proofErr w:type="spellStart"/>
+                              <w:r>
+                                <w:rPr>
+                                  <w:color w:val="5B9BD5" w:themeColor="accent1"/>
+                                  <w:sz w:val="26"/>
+                                  <w:szCs w:val="26"/>
+                                  <w:lang w:val="fr-FR"/>
+                                </w:rPr>
+                                <w:t>Lahaille</w:t>
+                              </w:r>
+                              <w:proofErr w:type="spellEnd"/>
                             </w:sdtContent>
                           </w:sdt>
                         </w:p>
                         <w:p>
                           <w:pPr>
-                            <w:pStyle w:val="Sansinterligne"/>
+                            <w:pStyle w:val="NoSpacing"/>
                             <w:rPr>
                               <w:color w:val="595959" w:themeColor="text1" w:themeTint="A6"/>
                               <w:sz w:val="20"/>
@@ -3896,6 +3934,7 @@
           <w:r>
             <w:rPr>
               <w:noProof/>
+              <w:lang w:eastAsia="zh-TW"/>
             </w:rPr>
             <mc:AlternateContent>
               <mc:Choice Requires="wps">
@@ -3967,7 +4006,7 @@
                             <w:txbxContent>
                               <w:p>
                                 <w:pPr>
-                                  <w:pStyle w:val="Sansinterligne"/>
+                                  <w:pStyle w:val="NoSpacing"/>
                                   <w:rPr>
                                     <w:rFonts w:asciiTheme="majorHAnsi" w:eastAsiaTheme="majorEastAsia" w:hAnsiTheme="majorHAnsi" w:cstheme="majorBidi"/>
                                     <w:color w:val="262626" w:themeColor="text1" w:themeTint="D9"/>
@@ -4037,12 +4076,14 @@
                                   </w:sdtPr>
                                   <w:sdtEndPr/>
                                   <w:sdtContent>
+                                    <w:proofErr w:type="spellStart"/>
                                     <w:r>
                                       <w:rPr>
                                         <w:lang w:val="fr-FR"/>
                                       </w:rPr>
                                       <w:t>Robotics</w:t>
                                     </w:r>
+                                    <w:proofErr w:type="spellEnd"/>
                                   </w:sdtContent>
                                 </w:sdt>
                               </w:p>
@@ -4068,12 +4109,12 @@
               </mc:Choice>
               <mc:Fallback>
                 <w:pict>
-                  <v:shape w14:anchorId="2D0DE9A3" id="Zone de texte 1" o:spid="_x0000_s1056" type="#_x0000_t202" style="position:absolute;margin-left:0;margin-top:0;width:4in;height:84.25pt;z-index:251660288;visibility:visible;mso-wrap-style:square;mso-width-percent:450;mso-height-percent:0;mso-left-percent:420;mso-top-percent:175;mso-wrap-distance-left:9pt;mso-wrap-distance-top:0;mso-wrap-distance-right:9pt;mso-wrap-distance-bottom:0;mso-position-horizontal-relative:page;mso-position-vertical-relative:page;mso-width-percent:450;mso-height-percent:0;mso-left-percent:420;mso-top-percent:175;mso-width-relative:page;mso-height-relative:margin;v-text-anchor:top" o:gfxdata="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" filled="f" stroked="f" strokeweight=".5pt">
+                  <v:shape id="Zone de texte 1" o:spid="_x0000_s1056" type="#_x0000_t202" style="position:absolute;margin-left:0;margin-top:0;width:4in;height:84.25pt;z-index:251660288;visibility:visible;mso-wrap-style:square;mso-width-percent:450;mso-height-percent:0;mso-left-percent:420;mso-top-percent:175;mso-wrap-distance-left:9pt;mso-wrap-distance-top:0;mso-wrap-distance-right:9pt;mso-wrap-distance-bottom:0;mso-position-horizontal-relative:page;mso-position-vertical-relative:page;mso-width-percent:450;mso-height-percent:0;mso-left-percent:420;mso-top-percent:175;mso-width-relative:page;mso-height-relative:margin;v-text-anchor:top" o:gfxdata="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" filled="f" stroked="f" strokeweight=".5pt">
                     <v:textbox style="mso-fit-shape-to-text:t" inset="0,0,0,0">
                       <w:txbxContent>
                         <w:p>
                           <w:pPr>
-                            <w:pStyle w:val="Sansinterligne"/>
+                            <w:pStyle w:val="NoSpacing"/>
                             <w:rPr>
                               <w:rFonts w:asciiTheme="majorHAnsi" w:eastAsiaTheme="majorEastAsia" w:hAnsiTheme="majorHAnsi" w:cstheme="majorBidi"/>
                               <w:color w:val="262626" w:themeColor="text1" w:themeTint="D9"/>
@@ -4193,11 +4234,15 @@
           <w:docPartUnique/>
         </w:docPartObj>
       </w:sdtPr>
-      <w:sdtEndPr/>
+      <w:sdtEndPr>
+        <w:rPr>
+          <w:rFonts w:eastAsia="PMingLiU"/>
+        </w:rPr>
+      </w:sdtEndPr>
       <w:sdtContent>
         <w:p>
           <w:pPr>
-            <w:pStyle w:val="En-ttedetabledesmatires"/>
+            <w:pStyle w:val="TOCHeading"/>
             <w:jc w:val="center"/>
             <w:rPr>
               <w:lang w:val="fr-FR"/>
@@ -4219,7 +4264,7 @@
         </w:p>
         <w:p>
           <w:pPr>
-            <w:pStyle w:val="TM1"/>
+            <w:pStyle w:val="TOC1"/>
             <w:tabs>
               <w:tab w:val="right" w:leader="dot" w:pos="9396"/>
             </w:tabs>
@@ -4241,10 +4286,17 @@
           <w:hyperlink w:anchor="_Toc435724252" w:history="1">
             <w:r>
               <w:rPr>
-                <w:rStyle w:val="Lienhypertexte"/>
+                <w:rStyle w:val="Hyperlink"/>
                 <w:noProof/>
               </w:rPr>
               <w:t>Introduction</w:t>
+            </w:r>
+            <w:r>
+              <w:rPr>
+                <w:rStyle w:val="Hyperlink"/>
+                <w:noProof/>
+              </w:rPr>
+              <w:t xml:space="preserve"> and work division</w:t>
             </w:r>
             <w:r>
               <w:rPr>
@@ -4298,7 +4350,7 @@
         </w:p>
         <w:p>
           <w:pPr>
-            <w:pStyle w:val="TM1"/>
+            <w:pStyle w:val="TOC1"/>
             <w:tabs>
               <w:tab w:val="right" w:leader="dot" w:pos="9396"/>
             </w:tabs>
@@ -4311,7 +4363,7 @@
           <w:hyperlink w:anchor="_Toc435724253" w:history="1">
             <w:r>
               <w:rPr>
-                <w:rStyle w:val="Lienhypertexte"/>
+                <w:rStyle w:val="Hyperlink"/>
                 <w:noProof/>
               </w:rPr>
               <w:t>Part A : Camera calibration</w:t>
@@ -4368,7 +4420,7 @@
         </w:p>
         <w:p>
           <w:pPr>
-            <w:pStyle w:val="TM2"/>
+            <w:pStyle w:val="TOC2"/>
             <w:tabs>
               <w:tab w:val="left" w:pos="660"/>
               <w:tab w:val="right" w:leader="dot" w:pos="9396"/>
@@ -4382,7 +4434,7 @@
           <w:hyperlink w:anchor="_Toc435724254" w:history="1">
             <w:r>
               <w:rPr>
-                <w:rStyle w:val="Lienhypertexte"/>
+                <w:rStyle w:val="Hyperlink"/>
                 <w:noProof/>
               </w:rPr>
               <w:t>I.</w:t>
@@ -4397,7 +4449,7 @@
             </w:r>
             <w:r>
               <w:rPr>
-                <w:rStyle w:val="Lienhypertexte"/>
+                <w:rStyle w:val="Hyperlink"/>
                 <w:noProof/>
               </w:rPr>
               <w:t>Description of the camera</w:t>
@@ -4454,7 +4506,7 @@
         </w:p>
         <w:p>
           <w:pPr>
-            <w:pStyle w:val="TM3"/>
+            <w:pStyle w:val="TOC3"/>
             <w:tabs>
               <w:tab w:val="right" w:leader="dot" w:pos="9396"/>
             </w:tabs>
@@ -4467,7 +4519,7 @@
           <w:hyperlink w:anchor="_Toc435724255" w:history="1">
             <w:r>
               <w:rPr>
-                <w:rStyle w:val="Lienhypertexte"/>
+                <w:rStyle w:val="Hyperlink"/>
                 <w:noProof/>
               </w:rPr>
               <w:t>Camera used</w:t>
@@ -4524,7 +4576,7 @@
         </w:p>
         <w:p>
           <w:pPr>
-            <w:pStyle w:val="TM2"/>
+            <w:pStyle w:val="TOC2"/>
             <w:tabs>
               <w:tab w:val="left" w:pos="660"/>
               <w:tab w:val="right" w:leader="dot" w:pos="9396"/>
@@ -4538,7 +4590,7 @@
           <w:hyperlink w:anchor="_Toc435724256" w:history="1">
             <w:r>
               <w:rPr>
-                <w:rStyle w:val="Lienhypertexte"/>
+                <w:rStyle w:val="Hyperlink"/>
                 <w:noProof/>
               </w:rPr>
               <w:t>II.</w:t>
@@ -4553,7 +4605,7 @@
             </w:r>
             <w:r>
               <w:rPr>
-                <w:rStyle w:val="Lienhypertexte"/>
+                <w:rStyle w:val="Hyperlink"/>
                 <w:noProof/>
               </w:rPr>
               <w:t>Material provided</w:t>
@@ -4610,7 +4662,7 @@
         </w:p>
         <w:p>
           <w:pPr>
-            <w:pStyle w:val="TM3"/>
+            <w:pStyle w:val="TOC3"/>
             <w:tabs>
               <w:tab w:val="right" w:leader="dot" w:pos="9396"/>
             </w:tabs>
@@ -4623,7 +4675,7 @@
           <w:hyperlink w:anchor="_Toc435724257" w:history="1">
             <w:r>
               <w:rPr>
-                <w:rStyle w:val="Lienhypertexte"/>
+                <w:rStyle w:val="Hyperlink"/>
                 <w:noProof/>
               </w:rPr>
               <w:t>Printed checkerboard</w:t>
@@ -4680,7 +4732,7 @@
         </w:p>
         <w:p>
           <w:pPr>
-            <w:pStyle w:val="TM2"/>
+            <w:pStyle w:val="TOC2"/>
             <w:tabs>
               <w:tab w:val="left" w:pos="880"/>
               <w:tab w:val="right" w:leader="dot" w:pos="9396"/>
@@ -4694,7 +4746,7 @@
           <w:hyperlink w:anchor="_Toc435724258" w:history="1">
             <w:r>
               <w:rPr>
-                <w:rStyle w:val="Lienhypertexte"/>
+                <w:rStyle w:val="Hyperlink"/>
                 <w:noProof/>
               </w:rPr>
               <w:t>III.</w:t>
@@ -4709,7 +4761,7 @@
             </w:r>
             <w:r>
               <w:rPr>
-                <w:rStyle w:val="Lienhypertexte"/>
+                <w:rStyle w:val="Hyperlink"/>
                 <w:noProof/>
               </w:rPr>
               <w:t>Matlab</w:t>
@@ -4766,7 +4818,7 @@
         </w:p>
         <w:p>
           <w:pPr>
-            <w:pStyle w:val="TM2"/>
+            <w:pStyle w:val="TOC2"/>
             <w:tabs>
               <w:tab w:val="left" w:pos="880"/>
               <w:tab w:val="right" w:leader="dot" w:pos="9396"/>
@@ -4780,7 +4832,7 @@
           <w:hyperlink w:anchor="_Toc435724259" w:history="1">
             <w:r>
               <w:rPr>
-                <w:rStyle w:val="Lienhypertexte"/>
+                <w:rStyle w:val="Hyperlink"/>
                 <w:noProof/>
               </w:rPr>
               <w:t>IV.</w:t>
@@ -4795,7 +4847,7 @@
             </w:r>
             <w:r>
               <w:rPr>
-                <w:rStyle w:val="Lienhypertexte"/>
+                <w:rStyle w:val="Hyperlink"/>
                 <w:noProof/>
               </w:rPr>
               <w:t>Description of the intrinsic parameters</w:t>
@@ -4852,7 +4904,7 @@
         </w:p>
         <w:p>
           <w:pPr>
-            <w:pStyle w:val="TM1"/>
+            <w:pStyle w:val="TOC1"/>
             <w:tabs>
               <w:tab w:val="right" w:leader="dot" w:pos="9396"/>
             </w:tabs>
@@ -4865,7 +4917,7 @@
           <w:hyperlink w:anchor="_Toc435724260" w:history="1">
             <w:r>
               <w:rPr>
-                <w:rStyle w:val="Lienhypertexte"/>
+                <w:rStyle w:val="Hyperlink"/>
                 <w:noProof/>
               </w:rPr>
               <w:t>Bibliography</w:t>
@@ -4933,25 +4985,29 @@
     <w:p>
       <w:pPr>
         <w:rPr>
-          <w:rFonts w:asciiTheme="majorHAnsi" w:eastAsiaTheme="majorEastAsia" w:hAnsiTheme="majorHAnsi" w:cstheme="majorBidi"/>
+          <w:rFonts w:asciiTheme="majorHAnsi" w:eastAsiaTheme="majorEastAsia" w:hAnsiTheme="majorHAnsi" w:cstheme="majorBidi" w:hint="eastAsia"/>
           <w:color w:val="2E74B5" w:themeColor="accent1" w:themeShade="BF"/>
           <w:sz w:val="32"/>
           <w:szCs w:val="32"/>
+          <w:lang w:eastAsia="zh-TW"/>
         </w:rPr>
       </w:pPr>
       <w:r>
         <w:br w:type="page"/>
       </w:r>
+      <w:bookmarkStart w:id="0" w:name="_GoBack"/>
+      <w:bookmarkEnd w:id="0"/>
     </w:p>
     <w:p>
       <w:pPr>
-        <w:pStyle w:val="Titre1"/>
+        <w:pStyle w:val="Heading1"/>
       </w:pPr>
-      <w:bookmarkStart w:id="0" w:name="_Toc435724252"/>
-      <w:r>
+      <w:bookmarkStart w:id="1" w:name="_Toc435724252"/>
+      <w:r>
+        <w:lastRenderedPageBreak/>
         <w:t>Introduction</w:t>
       </w:r>
-      <w:bookmarkEnd w:id="0"/>
+      <w:bookmarkEnd w:id="1"/>
     </w:p>
     <w:p/>
     <w:p>
@@ -4962,7 +5018,15 @@
         <w:t>c</w:t>
       </w:r>
       <w:r>
-        <w:t>t leading various application in different fields</w:t>
+        <w:t xml:space="preserve">t leading various </w:t>
+      </w:r>
+      <w:proofErr w:type="gramStart"/>
+      <w:r>
+        <w:t>application</w:t>
+      </w:r>
+      <w:proofErr w:type="gramEnd"/>
+      <w:r>
+        <w:t xml:space="preserve"> in different fields</w:t>
       </w:r>
       <w:r>
         <w:t xml:space="preserve"> such as electronic conceiving, medical or agribusiness, or security issues..</w:t>
@@ -4995,7 +5059,15 @@
         <w:t>bilit</w:t>
       </w:r>
       <w:r>
-        <w:t>y of robots, t</w:t>
+        <w:t xml:space="preserve">y of </w:t>
+      </w:r>
+      <w:proofErr w:type="gramStart"/>
+      <w:r>
+        <w:t>robots,</w:t>
+      </w:r>
+      <w:proofErr w:type="gramEnd"/>
+      <w:r>
+        <w:t xml:space="preserve"> t</w:t>
       </w:r>
       <w:r>
         <w:t xml:space="preserve">he main idea is to increase productivity </w:t>
@@ -5019,6 +5091,7 @@
       <w:r>
         <w:rPr>
           <w:noProof/>
+          <w:lang w:eastAsia="zh-TW"/>
         </w:rPr>
         <w:drawing>
           <wp:inline distT="0" distB="0" distL="0" distR="0" wp14:anchorId="7C092746" wp14:editId="0634924F">
@@ -5038,7 +5111,7 @@
                     </pic:cNvPicPr>
                   </pic:nvPicPr>
                   <pic:blipFill rotWithShape="1">
-                    <a:blip r:embed="rId7">
+                    <a:blip r:embed="rId8">
                       <a:extLst>
                         <a:ext uri="{28A0092B-C50C-407E-A947-70E740481C1C}">
                           <a14:useLocalDpi xmlns:a14="http://schemas.microsoft.com/office/drawing/2010/main" val="0"/>
@@ -5094,73 +5167,148 @@
         <w:t xml:space="preserve">language </w:t>
       </w:r>
       <w:r>
-        <w:t>such as OpenCV or Matlab and cameras technology.</w:t>
-      </w:r>
-    </w:p>
-    <w:p>
-      <w:r>
-        <w:br w:type="page"/>
-      </w:r>
-    </w:p>
-    <w:p>
-      <w:pPr>
-        <w:pStyle w:val="Titre1"/>
-      </w:pPr>
-      <w:bookmarkStart w:id="1" w:name="_Toc435724253"/>
-      <w:r>
-        <w:t>Part A</w:t>
-      </w:r>
-      <w:r>
-        <w:t xml:space="preserve"> : Camera calibration</w:t>
-      </w:r>
-      <w:bookmarkEnd w:id="1"/>
-    </w:p>
-    <w:p/>
-    <w:p>
-      <w:r>
-        <w:tab/>
-      </w:r>
-      <w:r>
-        <w:t xml:space="preserve">This part is an introduction to </w:t>
-      </w:r>
-      <w:r>
-        <w:t xml:space="preserve">the </w:t>
-      </w:r>
-      <w:r>
-        <w:t xml:space="preserve">use </w:t>
-      </w:r>
-      <w:r>
-        <w:t xml:space="preserve">of </w:t>
-      </w:r>
-      <w:r>
-        <w:t>camera calibration, we have different tools to manipulate images information so to extract intrinsic parameters from a camera.</w:t>
+        <w:t xml:space="preserve">such as </w:t>
+      </w:r>
+      <w:proofErr w:type="spellStart"/>
+      <w:r>
+        <w:t>OpenCV</w:t>
+      </w:r>
+      <w:proofErr w:type="spellEnd"/>
+      <w:r>
+        <w:t xml:space="preserve"> or </w:t>
+      </w:r>
+      <w:proofErr w:type="spellStart"/>
+      <w:r>
+        <w:t>Matlab</w:t>
+      </w:r>
+      <w:proofErr w:type="spellEnd"/>
+      <w:r>
+        <w:t xml:space="preserve"> and cameras technology.</w:t>
       </w:r>
     </w:p>
     <w:p/>
     <w:p>
       <w:pPr>
-        <w:pStyle w:val="Titre2"/>
+        <w:ind w:firstLine="720"/>
+        <w:rPr>
+          <w:lang w:eastAsia="zh-TW"/>
+        </w:rPr>
       </w:pPr>
-      <w:bookmarkStart w:id="2" w:name="_Toc435724254"/>
-      <w:r>
-        <w:t>Description of the camera</w:t>
-      </w:r>
-      <w:bookmarkEnd w:id="2"/>
+      <w:r>
+        <w:t xml:space="preserve">For the assignment, work was divided with Fabien </w:t>
+      </w:r>
+      <w:proofErr w:type="spellStart"/>
+      <w:r>
+        <w:t>Lahaille</w:t>
+      </w:r>
+      <w:proofErr w:type="spellEnd"/>
+      <w:r>
+        <w:t xml:space="preserve"> working on Part A, and Alan </w:t>
+      </w:r>
+      <w:proofErr w:type="spellStart"/>
+      <w:r>
+        <w:t>Loh</w:t>
+      </w:r>
+      <w:proofErr w:type="spellEnd"/>
+      <w:r>
+        <w:t xml:space="preserve"> and </w:t>
+      </w:r>
+      <w:r>
+        <w:rPr>
+          <w:rFonts w:hint="eastAsia"/>
+          <w:lang w:eastAsia="zh-TW"/>
+        </w:rPr>
+        <w:t>胡子皓</w:t>
+      </w:r>
+      <w:r>
+        <w:rPr>
+          <w:lang w:eastAsia="zh-TW"/>
+        </w:rPr>
+        <w:t xml:space="preserve"> working on Part B.</w:t>
+      </w:r>
+    </w:p>
+    <w:p>
+      <w:r>
+        <w:br w:type="page"/>
+      </w:r>
     </w:p>
     <w:p>
       <w:pPr>
-        <w:pStyle w:val="Titre3"/>
+        <w:pStyle w:val="Heading1"/>
       </w:pPr>
-      <w:bookmarkStart w:id="3" w:name="_Toc435724255"/>
-      <w:r>
-        <w:t>Camera used</w:t>
+      <w:bookmarkStart w:id="2" w:name="_Toc435724253"/>
+      <w:r>
+        <w:lastRenderedPageBreak/>
+        <w:t xml:space="preserve">Part </w:t>
+      </w:r>
+      <w:proofErr w:type="gramStart"/>
+      <w:r>
+        <w:t>A</w:t>
+      </w:r>
+      <w:r>
+        <w:t xml:space="preserve"> :</w:t>
+      </w:r>
+      <w:proofErr w:type="gramEnd"/>
+      <w:r>
+        <w:t xml:space="preserve"> Camera calibration</w:t>
+      </w:r>
+      <w:bookmarkEnd w:id="2"/>
+    </w:p>
+    <w:p/>
+    <w:p>
+      <w:r>
+        <w:tab/>
+      </w:r>
+      <w:r>
+        <w:t xml:space="preserve">This part is an introduction to </w:t>
+      </w:r>
+      <w:r>
+        <w:t xml:space="preserve">the </w:t>
+      </w:r>
+      <w:r>
+        <w:t xml:space="preserve">use </w:t>
+      </w:r>
+      <w:r>
+        <w:t xml:space="preserve">of </w:t>
+      </w:r>
+      <w:r>
+        <w:t xml:space="preserve">camera </w:t>
+      </w:r>
+      <w:proofErr w:type="gramStart"/>
+      <w:r>
+        <w:t>calibration,</w:t>
+      </w:r>
+      <w:proofErr w:type="gramEnd"/>
+      <w:r>
+        <w:t xml:space="preserve"> we have different tools to manipulate images information so to extract intrinsic parameters from a camera.</w:t>
+      </w:r>
+    </w:p>
+    <w:p/>
+    <w:p>
+      <w:pPr>
+        <w:pStyle w:val="Heading2"/>
+      </w:pPr>
+      <w:bookmarkStart w:id="3" w:name="_Toc435724254"/>
+      <w:r>
+        <w:t>Description of the camera</w:t>
       </w:r>
       <w:bookmarkEnd w:id="3"/>
     </w:p>
     <w:p>
+      <w:pPr>
+        <w:pStyle w:val="Heading3"/>
+      </w:pPr>
+      <w:bookmarkStart w:id="4" w:name="_Toc435724255"/>
+      <w:r>
+        <w:t>Camera used</w:t>
+      </w:r>
+      <w:bookmarkEnd w:id="4"/>
+    </w:p>
+    <w:p>
       <w:r>
         <w:rPr>
           <w:noProof/>
+          <w:lang w:eastAsia="zh-TW"/>
         </w:rPr>
         <mc:AlternateContent>
           <mc:Choice Requires="wps">
@@ -5215,6 +5363,7 @@
                             <w:r>
                               <w:rPr>
                                 <w:noProof/>
+                                <w:lang w:eastAsia="zh-TW"/>
                               </w:rPr>
                               <w:drawing>
                                 <wp:inline distT="0" distB="0" distL="0" distR="0">
@@ -5234,7 +5383,7 @@
                                           </pic:cNvPicPr>
                                         </pic:nvPicPr>
                                         <pic:blipFill>
-                                          <a:blip r:embed="rId8">
+                                          <a:blip r:embed="rId9">
                                             <a:extLst>
                                               <a:ext uri="{28A0092B-C50C-407E-A947-70E740481C1C}">
                                                 <a14:useLocalDpi xmlns:a14="http://schemas.microsoft.com/office/drawing/2010/main" val="0"/>
@@ -5285,7 +5434,7 @@
           </mc:Choice>
           <mc:Fallback>
             <w:pict>
-              <v:shape w14:anchorId="034BDDFF" id="Zone de texte 2" o:spid="_x0000_s1057" type="#_x0000_t202" style="position:absolute;left:0;text-align:left;margin-left:134.7pt;margin-top:.7pt;width:185.9pt;height:110.6pt;z-index:251665408;visibility:visible;mso-wrap-style:square;mso-width-percent:400;mso-height-percent:200;mso-wrap-distance-left:9pt;mso-wrap-distance-top:3.6pt;mso-wrap-distance-right:9pt;mso-wrap-distance-bottom:3.6pt;mso-position-horizontal:right;mso-position-horizontal-relative:margin;mso-position-vertical:absolute;mso-position-vertical-relative:text;mso-width-percent:400;mso-height-percent:200;mso-width-relative:margin;mso-height-relative:margin;v-text-anchor:top" o:gfxdata="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" stroked="f">
+              <v:shape id="Zone de texte 2" o:spid="_x0000_s1057" type="#_x0000_t202" style="position:absolute;left:0;text-align:left;margin-left:134.7pt;margin-top:.7pt;width:185.9pt;height:110.6pt;z-index:251665408;visibility:visible;mso-wrap-style:square;mso-width-percent:400;mso-height-percent:200;mso-wrap-distance-left:9pt;mso-wrap-distance-top:3.6pt;mso-wrap-distance-right:9pt;mso-wrap-distance-bottom:3.6pt;mso-position-horizontal:right;mso-position-horizontal-relative:margin;mso-position-vertical:absolute;mso-position-vertical-relative:text;mso-width-percent:400;mso-height-percent:200;mso-width-relative:margin;mso-height-relative:margin;v-text-anchor:top" o:gfxdata="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" stroked="f">
                 <v:textbox style="mso-fit-shape-to-text:t">
                   <w:txbxContent>
                     <w:p>
@@ -5297,6 +5446,7 @@
                       <w:r>
                         <w:rPr>
                           <w:noProof/>
+                          <w:lang w:eastAsia="zh-TW"/>
                         </w:rPr>
                         <w:drawing>
                           <wp:inline distT="0" distB="0" distL="0" distR="0">
@@ -5359,12 +5509,33 @@
     </w:p>
     <w:p>
       <w:r>
-        <w:t xml:space="preserve">Cell phone : Asus Zenfone 2 </w:t>
+        <w:t xml:space="preserve">Cell </w:t>
+      </w:r>
+      <w:proofErr w:type="gramStart"/>
+      <w:r>
+        <w:t>phone :</w:t>
+      </w:r>
+      <w:proofErr w:type="gramEnd"/>
+      <w:r>
+        <w:t xml:space="preserve"> Asus </w:t>
+      </w:r>
+      <w:proofErr w:type="spellStart"/>
+      <w:r>
+        <w:t>Zenfone</w:t>
+      </w:r>
+      <w:proofErr w:type="spellEnd"/>
+      <w:r>
+        <w:t xml:space="preserve"> 2 </w:t>
       </w:r>
     </w:p>
     <w:p>
-      <w:r>
-        <w:t xml:space="preserve">Camera : 13MP </w:t>
+      <w:proofErr w:type="gramStart"/>
+      <w:r>
+        <w:t>Camera :</w:t>
+      </w:r>
+      <w:proofErr w:type="gramEnd"/>
+      <w:r>
+        <w:t xml:space="preserve"> 13MP </w:t>
       </w:r>
       <w:r>
         <w:t>(Rear) - F</w:t>
@@ -5381,12 +5552,28 @@
         <w:t xml:space="preserve">Max. </w:t>
       </w:r>
       <w:r>
-        <w:t>Resolution provided : 4096 x 3072 (4:3)</w:t>
+        <w:t xml:space="preserve">Resolution </w:t>
+      </w:r>
+      <w:proofErr w:type="gramStart"/>
+      <w:r>
+        <w:t>provided :</w:t>
+      </w:r>
+      <w:proofErr w:type="gramEnd"/>
+      <w:r>
+        <w:t xml:space="preserve"> 4096 x 3072 (4:3)</w:t>
       </w:r>
     </w:p>
     <w:p>
       <w:r>
-        <w:t xml:space="preserve">Resolution used : </w:t>
+        <w:t xml:space="preserve">Resolution </w:t>
+      </w:r>
+      <w:proofErr w:type="gramStart"/>
+      <w:r>
+        <w:t>used :</w:t>
+      </w:r>
+      <w:proofErr w:type="gramEnd"/>
+      <w:r>
+        <w:t xml:space="preserve"> </w:t>
       </w:r>
       <w:r>
         <w:t>1080 x 1920</w:t>
@@ -5398,19 +5585,19 @@
     <w:p/>
     <w:p>
       <w:pPr>
-        <w:pStyle w:val="Titre2"/>
+        <w:pStyle w:val="Heading2"/>
       </w:pPr>
-      <w:bookmarkStart w:id="4" w:name="_Toc435724256"/>
+      <w:bookmarkStart w:id="5" w:name="_Toc435724256"/>
       <w:r>
         <w:t>Material provided</w:t>
       </w:r>
-      <w:bookmarkEnd w:id="4"/>
+      <w:bookmarkEnd w:id="5"/>
     </w:p>
     <w:p>
       <w:pPr>
-        <w:pStyle w:val="Titre3"/>
+        <w:pStyle w:val="Heading3"/>
       </w:pPr>
-      <w:bookmarkStart w:id="5" w:name="_Toc435724257"/>
+      <w:bookmarkStart w:id="6" w:name="_Toc435724257"/>
       <w:r>
         <w:t>P</w:t>
       </w:r>
@@ -5420,12 +5607,13 @@
       <w:r>
         <w:t>inted checkerboard</w:t>
       </w:r>
-      <w:bookmarkEnd w:id="5"/>
+      <w:bookmarkEnd w:id="6"/>
     </w:p>
     <w:p>
       <w:r>
         <w:rPr>
           <w:noProof/>
+          <w:lang w:eastAsia="zh-TW"/>
         </w:rPr>
         <mc:AlternateContent>
           <mc:Choice Requires="wps">
@@ -5500,7 +5688,7 @@
           </mc:Choice>
           <mc:Fallback>
             <w:pict>
-              <v:shape w14:anchorId="29DD8724" id="_x0000_s1058" type="#_x0000_t202" style="position:absolute;left:0;text-align:left;margin-left:-33.95pt;margin-top:10.1pt;width:17.25pt;height:21.25pt;z-index:251657214;visibility:visible;mso-wrap-style:square;mso-width-percent:0;mso-height-percent:0;mso-wrap-distance-left:9pt;mso-wrap-distance-top:3.6pt;mso-wrap-distance-right:9pt;mso-wrap-distance-bottom:3.6pt;mso-position-horizontal:right;mso-position-horizontal-relative:margin;mso-position-vertical:absolute;mso-position-vertical-relative:text;mso-width-percent:0;mso-height-percent:0;mso-width-relative:margin;mso-height-relative:margin;v-text-anchor:top" o:gfxdata="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" stroked="f">
+              <v:shape id="_x0000_s1058" type="#_x0000_t202" style="position:absolute;left:0;text-align:left;margin-left:-33.95pt;margin-top:10.1pt;width:17.25pt;height:21.25pt;z-index:251657214;visibility:visible;mso-wrap-style:square;mso-width-percent:0;mso-height-percent:0;mso-wrap-distance-left:9pt;mso-wrap-distance-top:3.6pt;mso-wrap-distance-right:9pt;mso-wrap-distance-bottom:3.6pt;mso-position-horizontal:right;mso-position-horizontal-relative:margin;mso-position-vertical:absolute;mso-position-vertical-relative:text;mso-width-percent:0;mso-height-percent:0;mso-width-relative:margin;mso-height-relative:margin;v-text-anchor:top" o:gfxdata="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" stroked="f">
                 <v:textbox>
                   <w:txbxContent>
                     <w:p>
@@ -5529,6 +5717,7 @@
       <w:r>
         <w:rPr>
           <w:noProof/>
+          <w:lang w:eastAsia="zh-TW"/>
         </w:rPr>
         <mc:AlternateContent>
           <mc:Choice Requires="wps">
@@ -5603,7 +5792,7 @@
           </mc:Choice>
           <mc:Fallback>
             <w:pict>
-              <v:shape w14:anchorId="45EA243B" id="_x0000_s1059" type="#_x0000_t202" style="position:absolute;left:0;text-align:left;margin-left:-120.1pt;margin-top:520.7pt;width:17.85pt;height:24.15pt;z-index:251658239;visibility:visible;mso-wrap-style:square;mso-width-percent:0;mso-height-percent:0;mso-wrap-distance-left:9pt;mso-wrap-distance-top:3.6pt;mso-wrap-distance-right:9pt;mso-wrap-distance-bottom:3.6pt;mso-position-horizontal:absolute;mso-position-horizontal-relative:right-margin-area;mso-position-vertical:absolute;mso-position-vertical-relative:page;mso-width-percent:0;mso-height-percent:0;mso-width-relative:margin;mso-height-relative:margin;v-text-anchor:top" o:gfxdata="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" stroked="f">
+              <v:shape id="_x0000_s1059" type="#_x0000_t202" style="position:absolute;left:0;text-align:left;margin-left:-120.1pt;margin-top:520.7pt;width:17.85pt;height:24.15pt;z-index:251658239;visibility:visible;mso-wrap-style:square;mso-width-percent:0;mso-height-percent:0;mso-wrap-distance-left:9pt;mso-wrap-distance-top:3.6pt;mso-wrap-distance-right:9pt;mso-wrap-distance-bottom:3.6pt;mso-position-horizontal:absolute;mso-position-horizontal-relative:right-margin-area;mso-position-vertical:absolute;mso-position-vertical-relative:page;mso-width-percent:0;mso-height-percent:0;mso-width-relative:margin;mso-height-relative:margin;v-text-anchor:top" o:gfxdata="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" stroked="f">
                 <v:textbox>
                   <w:txbxContent>
                     <w:p>
@@ -5627,6 +5816,7 @@
       <w:r>
         <w:rPr>
           <w:noProof/>
+          <w:lang w:eastAsia="zh-TW"/>
         </w:rPr>
         <mc:AlternateContent>
           <mc:Choice Requires="wps">
@@ -5681,7 +5871,7 @@
               </wp:anchor>
             </w:drawing>
           </mc:Choice>
-          <mc:Fallback>
+          <mc:Fallback xmlns:w15="http://schemas.microsoft.com/office/word/2012/wordml">
             <w:pict>
               <v:shapetype w14:anchorId="3AAACC5C" id="_x0000_t32" coordsize="21600,21600" o:spt="32" o:oned="t" path="m,l21600,21600e" filled="f">
                 <v:path arrowok="t" fillok="f" o:connecttype="none"/>
@@ -5697,6 +5887,7 @@
       <w:r>
         <w:rPr>
           <w:noProof/>
+          <w:lang w:eastAsia="zh-TW"/>
         </w:rPr>
         <mc:AlternateContent>
           <mc:Choice Requires="wps">
@@ -5757,7 +5948,7 @@
               </wp:anchor>
             </w:drawing>
           </mc:Choice>
-          <mc:Fallback>
+          <mc:Fallback xmlns:w15="http://schemas.microsoft.com/office/word/2012/wordml">
             <w:pict>
               <v:shape w14:anchorId="32EC8F7C" id="Connecteur droit avec flèche 34" o:spid="_x0000_s1026" type="#_x0000_t32" style="position:absolute;margin-left:347.65pt;margin-top:9.05pt;width:114pt;height:0;z-index:251662336;visibility:visible;mso-wrap-style:square;mso-width-percent:0;mso-height-percent:0;mso-wrap-distance-left:9pt;mso-wrap-distance-top:0;mso-wrap-distance-right:9pt;mso-wrap-distance-bottom:0;mso-position-horizontal:absolute;mso-position-horizontal-relative:text;mso-position-vertical:absolute;mso-position-vertical-relative:text;mso-width-percent:0;mso-height-percent:0;mso-width-relative:margin;mso-height-relative:margin" o:gfxdata="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" strokecolor="black [3200]" strokeweight=".5pt">
                 <v:stroke endarrow="block" joinstyle="miter"/>
@@ -5790,7 +5981,7 @@
             <v:path o:extrusionok="f" gradientshapeok="t" o:connecttype="rect"/>
             <o:lock v:ext="edit" aspectratio="t"/>
           </v:shapetype>
-          <v:shape id="_x0000_i1025" type="#_x0000_t75" style="width:182.35pt;height:144.95pt">
+          <v:shape id="_x0000_i1025" type="#_x0000_t75" style="width:182.15pt;height:144.9pt">
             <v:imagedata r:id="rId10" o:title="checkerboard"/>
           </v:shape>
         </w:pict>
@@ -5807,7 +5998,23 @@
     <w:p/>
     <w:p>
       <w:r>
-        <w:t>Size dX of each square along the X direction ([ ] = ) =</w:t>
+        <w:t xml:space="preserve">Size </w:t>
+      </w:r>
+      <w:proofErr w:type="spellStart"/>
+      <w:r>
+        <w:t>dX</w:t>
+      </w:r>
+      <w:proofErr w:type="spellEnd"/>
+      <w:r>
+        <w:t xml:space="preserve"> of each square along the X direction ([ ] </w:t>
+      </w:r>
+      <w:proofErr w:type="gramStart"/>
+      <w:r>
+        <w:t>= )</w:t>
+      </w:r>
+      <w:proofErr w:type="gramEnd"/>
+      <w:r>
+        <w:t xml:space="preserve"> =</w:t>
       </w:r>
       <w:r>
         <w:t xml:space="preserve"> 28 mm</w:t>
@@ -5815,7 +6022,23 @@
     </w:p>
     <w:p>
       <w:r>
-        <w:t>Size dY of each square along the Y direction ([ ] = ) =</w:t>
+        <w:t xml:space="preserve">Size </w:t>
+      </w:r>
+      <w:proofErr w:type="spellStart"/>
+      <w:r>
+        <w:t>dY</w:t>
+      </w:r>
+      <w:proofErr w:type="spellEnd"/>
+      <w:r>
+        <w:t xml:space="preserve"> of each square along the Y direction ([ ] </w:t>
+      </w:r>
+      <w:proofErr w:type="gramStart"/>
+      <w:r>
+        <w:t>= )</w:t>
+      </w:r>
+      <w:proofErr w:type="gramEnd"/>
+      <w:r>
+        <w:t xml:space="preserve"> =</w:t>
       </w:r>
       <w:r>
         <w:t xml:space="preserve"> 28 mm</w:t>
@@ -5825,13 +6048,15 @@
     <w:p/>
     <w:p>
       <w:pPr>
-        <w:pStyle w:val="Titre2"/>
+        <w:pStyle w:val="Heading2"/>
       </w:pPr>
-      <w:bookmarkStart w:id="6" w:name="_Toc435724258"/>
+      <w:bookmarkStart w:id="7" w:name="_Toc435724258"/>
+      <w:proofErr w:type="spellStart"/>
       <w:r>
         <w:t>Matlab</w:t>
       </w:r>
-      <w:bookmarkEnd w:id="6"/>
+      <w:bookmarkEnd w:id="7"/>
+      <w:proofErr w:type="spellEnd"/>
       <w:r>
         <w:t xml:space="preserve"> </w:t>
       </w:r>
@@ -5845,6 +6070,7 @@
       <w:r>
         <w:rPr>
           <w:noProof/>
+          <w:lang w:eastAsia="zh-TW"/>
         </w:rPr>
         <w:drawing>
           <wp:inline distT="0" distB="0" distL="0" distR="0" wp14:anchorId="401B220C" wp14:editId="7F595933">
@@ -5919,6 +6145,7 @@
       <w:r>
         <w:rPr>
           <w:noProof/>
+          <w:lang w:eastAsia="zh-TW"/>
         </w:rPr>
         <w:drawing>
           <wp:inline distT="0" distB="0" distL="0" distR="0" wp14:anchorId="49793475" wp14:editId="24CF857F">
@@ -5981,7 +6208,15 @@
     <w:p>
       <w:r>
         <w:tab/>
-        <w:t>After setting the different coordinates of the image and preset the real dimensions of the squares, we can get the corners connecting all the squares of the picture (represented as the red cross) so to calibrate our camera.</w:t>
+        <w:t xml:space="preserve">After setting the different coordinates of the image and preset the real dimensions of the squares, we can get the corners connecting all the squares of the picture (represented as the </w:t>
+      </w:r>
+      <w:proofErr w:type="gramStart"/>
+      <w:r>
+        <w:t>red cross</w:t>
+      </w:r>
+      <w:proofErr w:type="gramEnd"/>
+      <w:r>
+        <w:t>) so to calibrate our camera.</w:t>
       </w:r>
     </w:p>
     <w:p>
@@ -5991,7 +6226,9 @@
       <w:r>
         <w:rPr>
           <w:noProof/>
+          <w:lang w:eastAsia="zh-TW"/>
         </w:rPr>
+        <w:lastRenderedPageBreak/>
         <w:drawing>
           <wp:inline distT="0" distB="0" distL="0" distR="0" wp14:anchorId="2D91E0E0" wp14:editId="10065DED">
             <wp:extent cx="6142609" cy="2809875"/>
@@ -6065,7 +6302,15 @@
       </w:pPr>
       <w:r>
         <w:tab/>
-        <w:t>When can notice that the pixel error is relatively low so that relies the accuracy of the pointing phase.</w:t>
+        <w:t xml:space="preserve">When can notice that the pixel error is relatively low so that </w:t>
+      </w:r>
+      <w:proofErr w:type="gramStart"/>
+      <w:r>
+        <w:t>relies</w:t>
+      </w:r>
+      <w:proofErr w:type="gramEnd"/>
+      <w:r>
+        <w:t xml:space="preserve"> the accuracy of the pointing phase.</w:t>
       </w:r>
     </w:p>
     <w:p>
@@ -6098,6 +6343,7 @@
       <w:r>
         <w:rPr>
           <w:noProof/>
+          <w:lang w:eastAsia="zh-TW"/>
         </w:rPr>
         <w:drawing>
           <wp:inline distT="0" distB="0" distL="0" distR="0" wp14:anchorId="5F89C802" wp14:editId="22AF5BD8">
@@ -6184,7 +6430,9 @@
       <w:r>
         <w:rPr>
           <w:noProof/>
+          <w:lang w:eastAsia="zh-TW"/>
         </w:rPr>
+        <w:lastRenderedPageBreak/>
         <w:drawing>
           <wp:inline distT="0" distB="0" distL="0" distR="0" wp14:anchorId="44616B86" wp14:editId="5E8F6802">
             <wp:extent cx="4416725" cy="3604927"/>
@@ -6243,6 +6491,7 @@
       <w:r>
         <w:rPr>
           <w:noProof/>
+          <w:lang w:eastAsia="zh-TW"/>
         </w:rPr>
         <w:drawing>
           <wp:inline distT="0" distB="0" distL="0" distR="0" wp14:anchorId="32DD00AB" wp14:editId="38967365">
@@ -6317,7 +6566,15 @@
       </w:pPr>
       <w:r>
         <w:tab/>
-        <w:t>The extrinsic parameter are the r</w:t>
+        <w:t xml:space="preserve">The extrinsic </w:t>
+      </w:r>
+      <w:proofErr w:type="gramStart"/>
+      <w:r>
+        <w:t>parameter are</w:t>
+      </w:r>
+      <w:proofErr w:type="gramEnd"/>
+      <w:r>
+        <w:t xml:space="preserve"> the r</w:t>
       </w:r>
       <w:r>
         <w:t>elative positions of the grids with respect to the camera</w:t>
@@ -6342,10 +6599,11 @@
     </w:p>
     <w:p>
       <w:pPr>
-        <w:pStyle w:val="Titre2"/>
+        <w:pStyle w:val="Heading2"/>
       </w:pPr>
-      <w:bookmarkStart w:id="7" w:name="_Toc435724259"/>
-      <w:r>
+      <w:bookmarkStart w:id="8" w:name="_Toc435724259"/>
+      <w:r>
+        <w:lastRenderedPageBreak/>
         <w:t xml:space="preserve">Description of the </w:t>
       </w:r>
       <w:r>
@@ -6354,7 +6612,7 @@
       <w:r>
         <w:t xml:space="preserve"> parameters</w:t>
       </w:r>
-      <w:bookmarkEnd w:id="7"/>
+      <w:bookmarkEnd w:id="8"/>
     </w:p>
     <w:p/>
     <w:p>
@@ -6365,7 +6623,15 @@
         <w:t xml:space="preserve">The focal length is </w:t>
       </w:r>
       <w:r>
-        <w:t>the distance from the lens of the camera to the object or the image (if there is at least two different lens).</w:t>
+        <w:t xml:space="preserve">the distance from the lens of the camera to the object or the image (if there is at least two different </w:t>
+      </w:r>
+      <w:proofErr w:type="gramStart"/>
+      <w:r>
+        <w:t>lens</w:t>
+      </w:r>
+      <w:proofErr w:type="gramEnd"/>
+      <w:r>
+        <w:t>).</w:t>
       </w:r>
     </w:p>
     <w:p>
@@ -6422,7 +6688,15 @@
         <w:t xml:space="preserve">The distortion is the variation of depth of the object in a 3D space. </w:t>
       </w:r>
       <w:r>
-        <w:t>It is a coefficient that relies the distortion effect on our image.</w:t>
+        <w:t xml:space="preserve">It is a coefficient that </w:t>
+      </w:r>
+      <w:proofErr w:type="gramStart"/>
+      <w:r>
+        <w:t>relies</w:t>
+      </w:r>
+      <w:proofErr w:type="gramEnd"/>
+      <w:r>
+        <w:t xml:space="preserve"> the distortion effect on our image.</w:t>
       </w:r>
       <w:r>
         <w:t xml:space="preserve"> When it is not equal to zero, it means that the lines are not perpendicular on the picture. Then the camera electr</w:t>
@@ -6433,8 +6707,6 @@
       <w:r>
         <w:t xml:space="preserve"> orthogonal</w:t>
       </w:r>
-      <w:bookmarkStart w:id="8" w:name="_GoBack"/>
-      <w:bookmarkEnd w:id="8"/>
       <w:r>
         <w:t>.</w:t>
       </w:r>
@@ -6460,12 +6732,13 @@
     </w:p>
     <w:p>
       <w:pPr>
-        <w:pStyle w:val="Titre1"/>
+        <w:pStyle w:val="Heading1"/>
         <w:spacing w:line="240" w:lineRule="auto"/>
         <w:jc w:val="center"/>
       </w:pPr>
       <w:bookmarkStart w:id="9" w:name="_Toc435724260"/>
       <w:r>
+        <w:lastRenderedPageBreak/>
         <w:t>Bibliography</w:t>
       </w:r>
       <w:bookmarkEnd w:id="9"/>
@@ -6473,7 +6746,7 @@
     <w:p/>
     <w:p>
       <w:pPr>
-        <w:pStyle w:val="Paragraphedeliste"/>
+        <w:pStyle w:val="ListParagraph"/>
         <w:numPr>
           <w:ilvl w:val="0"/>
           <w:numId w:val="2"/>
@@ -6487,7 +6760,7 @@
       <w:hyperlink r:id="rId17" w:history="1">
         <w:r>
           <w:rPr>
-            <w:rStyle w:val="Lienhypertexte"/>
+            <w:rStyle w:val="Hyperlink"/>
           </w:rPr>
           <w:t>http://www.boschpackaging.com/en/pa/products/industries/technology/tg/pick-and-place-robotics-14030.php?ind=1678&amp;tg=17538</w:t>
         </w:r>
@@ -6495,7 +6768,7 @@
     </w:p>
     <w:p>
       <w:pPr>
-        <w:pStyle w:val="Paragraphedeliste"/>
+        <w:pStyle w:val="ListParagraph"/>
         <w:numPr>
           <w:ilvl w:val="0"/>
           <w:numId w:val="2"/>
@@ -6509,7 +6782,7 @@
       <w:hyperlink r:id="rId18" w:history="1">
         <w:r>
           <w:rPr>
-            <w:rStyle w:val="Lienhypertexte"/>
+            <w:rStyle w:val="Hyperlink"/>
           </w:rPr>
           <w:t>https://www.youtube.com/watch?v=Y94NcGrpS1A</w:t>
         </w:r>
@@ -6517,14 +6790,22 @@
     </w:p>
     <w:p>
       <w:pPr>
-        <w:pStyle w:val="Paragraphedeliste"/>
+        <w:pStyle w:val="ListParagraph"/>
         <w:numPr>
           <w:ilvl w:val="0"/>
           <w:numId w:val="2"/>
         </w:numPr>
       </w:pPr>
       <w:r>
-        <w:t xml:space="preserve">Single Camera calibration ressources </w:t>
+        <w:t xml:space="preserve">Single Camera calibration </w:t>
+      </w:r>
+      <w:proofErr w:type="spellStart"/>
+      <w:r>
+        <w:t>ressources</w:t>
+      </w:r>
+      <w:proofErr w:type="spellEnd"/>
+      <w:r>
+        <w:t xml:space="preserve"> </w:t>
       </w:r>
       <w:r>
         <w:t>:</w:t>
@@ -6534,7 +6815,7 @@
       <w:hyperlink r:id="rId19" w:history="1">
         <w:r>
           <w:rPr>
-            <w:rStyle w:val="Lienhypertexte"/>
+            <w:rStyle w:val="Hyperlink"/>
           </w:rPr>
           <w:t>http://www.mathworks.com/help/vision/camera-calibration.html?searchHighlight=image%20calibration</w:t>
         </w:r>
@@ -6544,7 +6825,7 @@
       <w:hyperlink r:id="rId20" w:history="1">
         <w:r>
           <w:rPr>
-            <w:rStyle w:val="Lienhypertexte"/>
+            <w:rStyle w:val="Hyperlink"/>
           </w:rPr>
           <w:t>http://www.mathworks.com/help/vision/ug/single-camera-calibration.html</w:t>
         </w:r>
@@ -6554,7 +6835,7 @@
       <w:hyperlink r:id="rId21" w:history="1">
         <w:r>
           <w:rPr>
-            <w:rStyle w:val="Lienhypertexte"/>
+            <w:rStyle w:val="Hyperlink"/>
           </w:rPr>
           <w:t>http://www.vision.caltech.edu/bouguetj/calib_doc/htmls/example.html</w:t>
         </w:r>
@@ -6564,7 +6845,7 @@
       <w:hyperlink r:id="rId22" w:history="1">
         <w:r>
           <w:rPr>
-            <w:rStyle w:val="Lienhypertexte"/>
+            <w:rStyle w:val="Hyperlink"/>
           </w:rPr>
           <w:t>https://www.youtube.com/watch?v=zANHVzZeaYY</w:t>
         </w:r>
@@ -6585,15 +6866,15 @@
 </file>
 
 <file path=word/numbering.xml><?xml version="1.0" encoding="utf-8"?>
-<w:numbering xmlns:wpc="http://schemas.microsoft.com/office/word/2010/wordprocessingCanvas" xmlns:mc="http://schemas.openxmlformats.org/markup-compatibility/2006" xmlns:o="urn:schemas-microsoft-com:office:office" xmlns:r="http://schemas.openxmlformats.org/officeDocument/2006/relationships" xmlns:m="http://schemas.openxmlformats.org/officeDocument/2006/math" xmlns:v="urn:schemas-microsoft-com:vml" xmlns:wp14="http://schemas.microsoft.com/office/word/2010/wordprocessingDrawing" xmlns:wp="http://schemas.openxmlformats.org/drawingml/2006/wordprocessingDrawing" xmlns:w10="urn:schemas-microsoft-com:office:word" xmlns:w="http://schemas.openxmlformats.org/wordprocessingml/2006/main" xmlns:w14="http://schemas.microsoft.com/office/word/2010/wordml" xmlns:w15="http://schemas.microsoft.com/office/word/2012/wordml" xmlns:wpg="http://schemas.microsoft.com/office/word/2010/wordprocessingGroup" xmlns:wpi="http://schemas.microsoft.com/office/word/2010/wordprocessingInk" xmlns:wne="http://schemas.microsoft.com/office/word/2006/wordml" xmlns:wps="http://schemas.microsoft.com/office/word/2010/wordprocessingShape" mc:Ignorable="w14 w15 wp14">
-  <w:abstractNum w:abstractNumId="0" w15:restartNumberingAfterBreak="0">
+<w:numbering xmlns:wpc="http://schemas.microsoft.com/office/word/2010/wordprocessingCanvas" xmlns:mc="http://schemas.openxmlformats.org/markup-compatibility/2006" xmlns:o="urn:schemas-microsoft-com:office:office" xmlns:r="http://schemas.openxmlformats.org/officeDocument/2006/relationships" xmlns:m="http://schemas.openxmlformats.org/officeDocument/2006/math" xmlns:v="urn:schemas-microsoft-com:vml" xmlns:wp14="http://schemas.microsoft.com/office/word/2010/wordprocessingDrawing" xmlns:wp="http://schemas.openxmlformats.org/drawingml/2006/wordprocessingDrawing" xmlns:w10="urn:schemas-microsoft-com:office:word" xmlns:w="http://schemas.openxmlformats.org/wordprocessingml/2006/main" xmlns:w14="http://schemas.microsoft.com/office/word/2010/wordml" xmlns:wpg="http://schemas.microsoft.com/office/word/2010/wordprocessingGroup" xmlns:wpi="http://schemas.microsoft.com/office/word/2010/wordprocessingInk" xmlns:wne="http://schemas.microsoft.com/office/word/2006/wordml" xmlns:wps="http://schemas.microsoft.com/office/word/2010/wordprocessingShape" mc:Ignorable="w14 wp14">
+  <w:abstractNum w:abstractNumId="0">
     <w:nsid w:val="526532CE"/>
     <w:multiLevelType w:val="hybridMultilevel"/>
     <w:tmpl w:val="BB54392C"/>
     <w:lvl w:ilvl="0" w:tplc="9F96C9F8">
       <w:start w:val="1"/>
       <w:numFmt w:val="upperRoman"/>
-      <w:pStyle w:val="Titre2"/>
+      <w:pStyle w:val="Heading2"/>
       <w:lvlText w:val="%1."/>
       <w:lvlJc w:val="left"/>
       <w:pPr>
@@ -6676,7 +6957,7 @@
       </w:pPr>
     </w:lvl>
   </w:abstractNum>
-  <w:abstractNum w:abstractNumId="1" w15:restartNumberingAfterBreak="0">
+  <w:abstractNum w:abstractNumId="1">
     <w:nsid w:val="642B14B5"/>
     <w:multiLevelType w:val="hybridMultilevel"/>
     <w:tmpl w:val="CE8E933E"/>
@@ -6805,11 +7086,11 @@
 </file>
 
 <file path=word/styles.xml><?xml version="1.0" encoding="utf-8"?>
-<w:styles xmlns:mc="http://schemas.openxmlformats.org/markup-compatibility/2006" xmlns:r="http://schemas.openxmlformats.org/officeDocument/2006/relationships" xmlns:w="http://schemas.openxmlformats.org/wordprocessingml/2006/main" xmlns:w14="http://schemas.microsoft.com/office/word/2010/wordml" xmlns:w15="http://schemas.microsoft.com/office/word/2012/wordml" mc:Ignorable="w14 w15">
+<w:styles xmlns:mc="http://schemas.openxmlformats.org/markup-compatibility/2006" xmlns:r="http://schemas.openxmlformats.org/officeDocument/2006/relationships" xmlns:w="http://schemas.openxmlformats.org/wordprocessingml/2006/main" xmlns:w14="http://schemas.microsoft.com/office/word/2010/wordml" mc:Ignorable="w14">
   <w:docDefaults>
     <w:rPrDefault>
       <w:rPr>
-        <w:rFonts w:asciiTheme="minorHAnsi" w:eastAsiaTheme="minorHAnsi" w:hAnsiTheme="minorHAnsi" w:cstheme="minorBidi"/>
+        <w:rFonts w:asciiTheme="minorHAnsi" w:eastAsia="PMingLiU" w:hAnsiTheme="minorHAnsi" w:cstheme="minorBidi"/>
         <w:sz w:val="22"/>
         <w:szCs w:val="22"/>
         <w:lang w:val="en-US" w:eastAsia="en-US" w:bidi="ar-SA"/>
@@ -6821,378 +7102,144 @@
       </w:pPr>
     </w:pPrDefault>
   </w:docDefaults>
-  <w:latentStyles w:defLockedState="0" w:defUIPriority="99" w:defSemiHidden="0" w:defUnhideWhenUsed="0" w:defQFormat="0" w:count="371">
-    <w:lsdException w:name="Normal" w:uiPriority="0" w:qFormat="1"/>
-    <w:lsdException w:name="heading 1" w:uiPriority="9" w:qFormat="1"/>
-    <w:lsdException w:name="heading 2" w:semiHidden="1" w:uiPriority="9" w:unhideWhenUsed="1" w:qFormat="1"/>
-    <w:lsdException w:name="heading 3" w:semiHidden="1" w:uiPriority="9" w:unhideWhenUsed="1" w:qFormat="1"/>
-    <w:lsdException w:name="heading 4" w:semiHidden="1" w:uiPriority="9" w:unhideWhenUsed="1" w:qFormat="1"/>
-    <w:lsdException w:name="heading 5" w:semiHidden="1" w:uiPriority="9" w:unhideWhenUsed="1" w:qFormat="1"/>
-    <w:lsdException w:name="heading 6" w:semiHidden="1" w:uiPriority="9" w:unhideWhenUsed="1" w:qFormat="1"/>
-    <w:lsdException w:name="heading 7" w:semiHidden="1" w:uiPriority="9" w:unhideWhenUsed="1" w:qFormat="1"/>
-    <w:lsdException w:name="heading 8" w:semiHidden="1" w:uiPriority="9" w:unhideWhenUsed="1" w:qFormat="1"/>
-    <w:lsdException w:name="heading 9" w:semiHidden="1" w:uiPriority="9" w:unhideWhenUsed="1" w:qFormat="1"/>
-    <w:lsdException w:name="index 1" w:semiHidden="1" w:unhideWhenUsed="1"/>
-    <w:lsdException w:name="index 2" w:semiHidden="1" w:unhideWhenUsed="1"/>
-    <w:lsdException w:name="index 3" w:semiHidden="1" w:unhideWhenUsed="1"/>
-    <w:lsdException w:name="index 4" w:semiHidden="1" w:unhideWhenUsed="1"/>
-    <w:lsdException w:name="index 5" w:semiHidden="1" w:unhideWhenUsed="1"/>
-    <w:lsdException w:name="index 6" w:semiHidden="1" w:unhideWhenUsed="1"/>
-    <w:lsdException w:name="index 7" w:semiHidden="1" w:unhideWhenUsed="1"/>
-    <w:lsdException w:name="index 8" w:semiHidden="1" w:unhideWhenUsed="1"/>
-    <w:lsdException w:name="index 9" w:semiHidden="1" w:unhideWhenUsed="1"/>
-    <w:lsdException w:name="toc 1" w:semiHidden="1" w:uiPriority="39" w:unhideWhenUsed="1"/>
-    <w:lsdException w:name="toc 2" w:semiHidden="1" w:uiPriority="39" w:unhideWhenUsed="1"/>
-    <w:lsdException w:name="toc 3" w:semiHidden="1" w:uiPriority="39" w:unhideWhenUsed="1"/>
-    <w:lsdException w:name="toc 4" w:semiHidden="1" w:uiPriority="39" w:unhideWhenUsed="1"/>
-    <w:lsdException w:name="toc 5" w:semiHidden="1" w:uiPriority="39" w:unhideWhenUsed="1"/>
-    <w:lsdException w:name="toc 6" w:semiHidden="1" w:uiPriority="39" w:unhideWhenUsed="1"/>
-    <w:lsdException w:name="toc 7" w:semiHidden="1" w:uiPriority="39" w:unhideWhenUsed="1"/>
-    <w:lsdException w:name="toc 8" w:semiHidden="1" w:uiPriority="39" w:unhideWhenUsed="1"/>
-    <w:lsdException w:name="toc 9" w:semiHidden="1" w:uiPriority="39" w:unhideWhenUsed="1"/>
-    <w:lsdException w:name="Normal Indent" w:semiHidden="1" w:unhideWhenUsed="1"/>
-    <w:lsdException w:name="footnote text" w:semiHidden="1" w:unhideWhenUsed="1"/>
-    <w:lsdException w:name="annotation text" w:semiHidden="1" w:unhideWhenUsed="1"/>
-    <w:lsdException w:name="header" w:semiHidden="1" w:unhideWhenUsed="1"/>
-    <w:lsdException w:name="footer" w:semiHidden="1" w:unhideWhenUsed="1"/>
-    <w:lsdException w:name="index heading" w:semiHidden="1" w:unhideWhenUsed="1"/>
-    <w:lsdException w:name="caption" w:semiHidden="1" w:uiPriority="35" w:unhideWhenUsed="1" w:qFormat="1"/>
-    <w:lsdException w:name="table of figures" w:semiHidden="1" w:unhideWhenUsed="1"/>
-    <w:lsdException w:name="envelope address" w:semiHidden="1" w:unhideWhenUsed="1"/>
-    <w:lsdException w:name="envelope return" w:semiHidden="1" w:unhideWhenUsed="1"/>
-    <w:lsdException w:name="footnote reference" w:semiHidden="1" w:unhideWhenUsed="1"/>
-    <w:lsdException w:name="annotation reference" w:semiHidden="1" w:unhideWhenUsed="1"/>
-    <w:lsdException w:name="line number" w:semiHidden="1" w:unhideWhenUsed="1"/>
-    <w:lsdException w:name="page number" w:semiHidden="1" w:unhideWhenUsed="1"/>
-    <w:lsdException w:name="endnote reference" w:semiHidden="1" w:unhideWhenUsed="1"/>
-    <w:lsdException w:name="endnote text" w:semiHidden="1" w:unhideWhenUsed="1"/>
-    <w:lsdException w:name="table of authorities" w:semiHidden="1" w:unhideWhenUsed="1"/>
-    <w:lsdException w:name="macro" w:semiHidden="1" w:unhideWhenUsed="1"/>
-    <w:lsdException w:name="toa heading" w:semiHidden="1" w:unhideWhenUsed="1"/>
-    <w:lsdException w:name="List" w:semiHidden="1" w:unhideWhenUsed="1"/>
-    <w:lsdException w:name="List Bullet" w:semiHidden="1" w:unhideWhenUsed="1"/>
-    <w:lsdException w:name="List Number" w:semiHidden="1" w:unhideWhenUsed="1"/>
-    <w:lsdException w:name="List 2" w:semiHidden="1" w:unhideWhenUsed="1"/>
-    <w:lsdException w:name="List 3" w:semiHidden="1" w:unhideWhenUsed="1"/>
-    <w:lsdException w:name="List 4" w:semiHidden="1" w:unhideWhenUsed="1"/>
-    <w:lsdException w:name="List 5" w:semiHidden="1" w:unhideWhenUsed="1"/>
-    <w:lsdException w:name="List Bullet 2" w:semiHidden="1" w:unhideWhenUsed="1"/>
-    <w:lsdException w:name="List Bullet 3" w:semiHidden="1" w:unhideWhenUsed="1"/>
-    <w:lsdException w:name="List Bullet 4" w:semiHidden="1" w:unhideWhenUsed="1"/>
-    <w:lsdException w:name="List Bullet 5" w:semiHidden="1" w:unhideWhenUsed="1"/>
-    <w:lsdException w:name="List Number 2" w:semiHidden="1" w:unhideWhenUsed="1"/>
-    <w:lsdException w:name="List Number 3" w:semiHidden="1" w:unhideWhenUsed="1"/>
-    <w:lsdException w:name="List Number 4" w:semiHidden="1" w:unhideWhenUsed="1"/>
-    <w:lsdException w:name="List Number 5" w:semiHidden="1" w:unhideWhenUsed="1"/>
-    <w:lsdException w:name="Title" w:uiPriority="10" w:qFormat="1"/>
-    <w:lsdException w:name="Closing" w:semiHidden="1" w:unhideWhenUsed="1"/>
-    <w:lsdException w:name="Signature" w:semiHidden="1" w:unhideWhenUsed="1"/>
-    <w:lsdException w:name="Default Paragraph Font" w:semiHidden="1" w:uiPriority="1" w:unhideWhenUsed="1"/>
-    <w:lsdException w:name="Body Text" w:semiHidden="1" w:unhideWhenUsed="1"/>
-    <w:lsdException w:name="Body Text Indent" w:semiHidden="1" w:unhideWhenUsed="1"/>
-    <w:lsdException w:name="List Continue" w:semiHidden="1" w:unhideWhenUsed="1"/>
-    <w:lsdException w:name="List Continue 2" w:semiHidden="1" w:unhideWhenUsed="1"/>
-    <w:lsdException w:name="List Continue 3" w:semiHidden="1" w:unhideWhenUsed="1"/>
-    <w:lsdException w:name="List Continue 4" w:semiHidden="1" w:unhideWhenUsed="1"/>
-    <w:lsdException w:name="List Continue 5" w:semiHidden="1" w:unhideWhenUsed="1"/>
-    <w:lsdException w:name="Message Header" w:semiHidden="1" w:unhideWhenUsed="1"/>
-    <w:lsdException w:name="Subtitle" w:uiPriority="11" w:qFormat="1"/>
-    <w:lsdException w:name="Salutation" w:semiHidden="1" w:unhideWhenUsed="1"/>
-    <w:lsdException w:name="Date" w:semiHidden="1" w:unhideWhenUsed="1"/>
-    <w:lsdException w:name="Body Text First Indent" w:semiHidden="1" w:unhideWhenUsed="1"/>
-    <w:lsdException w:name="Body Text First Indent 2" w:semiHidden="1" w:unhideWhenUsed="1"/>
-    <w:lsdException w:name="Note Heading" w:semiHidden="1" w:unhideWhenUsed="1"/>
-    <w:lsdException w:name="Body Text 2" w:semiHidden="1" w:unhideWhenUsed="1"/>
-    <w:lsdException w:name="Body Text 3" w:semiHidden="1" w:unhideWhenUsed="1"/>
-    <w:lsdException w:name="Body Text Indent 2" w:semiHidden="1" w:unhideWhenUsed="1"/>
-    <w:lsdException w:name="Body Text Indent 3" w:semiHidden="1" w:unhideWhenUsed="1"/>
-    <w:lsdException w:name="Block Text" w:semiHidden="1" w:unhideWhenUsed="1"/>
-    <w:lsdException w:name="Hyperlink" w:semiHidden="1" w:unhideWhenUsed="1"/>
-    <w:lsdException w:name="FollowedHyperlink" w:semiHidden="1" w:unhideWhenUsed="1"/>
-    <w:lsdException w:name="Strong" w:uiPriority="22" w:qFormat="1"/>
-    <w:lsdException w:name="Emphasis" w:uiPriority="20" w:qFormat="1"/>
-    <w:lsdException w:name="Document Map" w:semiHidden="1" w:unhideWhenUsed="1"/>
-    <w:lsdException w:name="Plain Text" w:semiHidden="1" w:unhideWhenUsed="1"/>
-    <w:lsdException w:name="E-mail Signature" w:semiHidden="1" w:unhideWhenUsed="1"/>
-    <w:lsdException w:name="HTML Top of Form" w:semiHidden="1" w:unhideWhenUsed="1"/>
-    <w:lsdException w:name="HTML Bottom of Form" w:semiHidden="1" w:unhideWhenUsed="1"/>
-    <w:lsdException w:name="Normal (Web)" w:semiHidden="1" w:unhideWhenUsed="1"/>
-    <w:lsdException w:name="HTML Acronym" w:semiHidden="1" w:unhideWhenUsed="1"/>
-    <w:lsdException w:name="HTML Address" w:semiHidden="1" w:unhideWhenUsed="1"/>
-    <w:lsdException w:name="HTML Cite" w:semiHidden="1" w:unhideWhenUsed="1"/>
-    <w:lsdException w:name="HTML Code" w:semiHidden="1" w:unhideWhenUsed="1"/>
-    <w:lsdException w:name="HTML Definition" w:semiHidden="1" w:unhideWhenUsed="1"/>
-    <w:lsdException w:name="HTML Keyboard" w:semiHidden="1" w:unhideWhenUsed="1"/>
-    <w:lsdException w:name="HTML Preformatted" w:semiHidden="1" w:unhideWhenUsed="1"/>
-    <w:lsdException w:name="HTML Sample" w:semiHidden="1" w:unhideWhenUsed="1"/>
-    <w:lsdException w:name="HTML Typewriter" w:semiHidden="1" w:unhideWhenUsed="1"/>
-    <w:lsdException w:name="HTML Variable" w:semiHidden="1" w:unhideWhenUsed="1"/>
-    <w:lsdException w:name="Normal Table" w:semiHidden="1" w:unhideWhenUsed="1"/>
-    <w:lsdException w:name="annotation subject" w:semiHidden="1" w:unhideWhenUsed="1"/>
-    <w:lsdException w:name="No List" w:semiHidden="1" w:unhideWhenUsed="1"/>
-    <w:lsdException w:name="Outline List 1" w:semiHidden="1" w:unhideWhenUsed="1"/>
-    <w:lsdException w:name="Outline List 2" w:semiHidden="1" w:unhideWhenUsed="1"/>
-    <w:lsdException w:name="Outline List 3" w:semiHidden="1" w:unhideWhenUsed="1"/>
-    <w:lsdException w:name="Table Simple 1" w:semiHidden="1" w:unhideWhenUsed="1"/>
-    <w:lsdException w:name="Table Simple 2" w:semiHidden="1" w:unhideWhenUsed="1"/>
-    <w:lsdException w:name="Table Simple 3" w:semiHidden="1" w:unhideWhenUsed="1"/>
-    <w:lsdException w:name="Table Classic 1" w:semiHidden="1" w:unhideWhenUsed="1"/>
-    <w:lsdException w:name="Table Classic 2" w:semiHidden="1" w:unhideWhenUsed="1"/>
-    <w:lsdException w:name="Table Classic 3" w:semiHidden="1" w:unhideWhenUsed="1"/>
-    <w:lsdException w:name="Table Classic 4" w:semiHidden="1" w:unhideWhenUsed="1"/>
-    <w:lsdException w:name="Table Colorful 1" w:semiHidden="1" w:unhideWhenUsed="1"/>
-    <w:lsdException w:name="Table Colorful 2" w:semiHidden="1" w:unhideWhenUsed="1"/>
-    <w:lsdException w:name="Table Colorful 3" w:semiHidden="1" w:unhideWhenUsed="1"/>
-    <w:lsdException w:name="Table Columns 1" w:semiHidden="1" w:unhideWhenUsed="1"/>
-    <w:lsdException w:name="Table Columns 2" w:semiHidden="1" w:unhideWhenUsed="1"/>
-    <w:lsdException w:name="Table Columns 3" w:semiHidden="1" w:unhideWhenUsed="1"/>
-    <w:lsdException w:name="Table Columns 4" w:semiHidden="1" w:unhideWhenUsed="1"/>
-    <w:lsdException w:name="Table Columns 5" w:semiHidden="1" w:unhideWhenUsed="1"/>
-    <w:lsdException w:name="Table Grid 1" w:semiHidden="1" w:unhideWhenUsed="1"/>
-    <w:lsdException w:name="Table Grid 2" w:semiHidden="1" w:unhideWhenUsed="1"/>
-    <w:lsdException w:name="Table Grid 3" w:semiHidden="1" w:unhideWhenUsed="1"/>
-    <w:lsdException w:name="Table Grid 4" w:semiHidden="1" w:unhideWhenUsed="1"/>
-    <w:lsdException w:name="Table Grid 5" w:semiHidden="1" w:unhideWhenUsed="1"/>
-    <w:lsdException w:name="Table Grid 6" w:semiHidden="1" w:unhideWhenUsed="1"/>
-    <w:lsdException w:name="Table Grid 7" w:semiHidden="1" w:unhideWhenUsed="1"/>
-    <w:lsdException w:name="Table Grid 8" w:semiHidden="1" w:unhideWhenUsed="1"/>
-    <w:lsdException w:name="Table List 1" w:semiHidden="1" w:unhideWhenUsed="1"/>
-    <w:lsdException w:name="Table List 2" w:semiHidden="1" w:unhideWhenUsed="1"/>
-    <w:lsdException w:name="Table List 3" w:semiHidden="1" w:unhideWhenUsed="1"/>
-    <w:lsdException w:name="Table List 4" w:semiHidden="1" w:unhideWhenUsed="1"/>
-    <w:lsdException w:name="Table List 5" w:semiHidden="1" w:unhideWhenUsed="1"/>
-    <w:lsdException w:name="Table List 6" w:semiHidden="1" w:unhideWhenUsed="1"/>
-    <w:lsdException w:name="Table List 7" w:semiHidden="1" w:unhideWhenUsed="1"/>
-    <w:lsdException w:name="Table List 8" w:semiHidden="1" w:unhideWhenUsed="1"/>
-    <w:lsdException w:name="Table 3D effects 1" w:semiHidden="1" w:unhideWhenUsed="1"/>
-    <w:lsdException w:name="Table 3D effects 2" w:semiHidden="1" w:unhideWhenUsed="1"/>
-    <w:lsdException w:name="Table 3D effects 3" w:semiHidden="1" w:unhideWhenUsed="1"/>
-    <w:lsdException w:name="Table Contemporary" w:semiHidden="1" w:unhideWhenUsed="1"/>
-    <w:lsdException w:name="Table Elegant" w:semiHidden="1" w:unhideWhenUsed="1"/>
-    <w:lsdException w:name="Table Professional" w:semiHidden="1" w:unhideWhenUsed="1"/>
-    <w:lsdException w:name="Table Subtle 1" w:semiHidden="1" w:unhideWhenUsed="1"/>
-    <w:lsdException w:name="Table Subtle 2" w:semiHidden="1" w:unhideWhenUsed="1"/>
-    <w:lsdException w:name="Table Web 1" w:semiHidden="1" w:unhideWhenUsed="1"/>
-    <w:lsdException w:name="Table Web 2" w:semiHidden="1" w:unhideWhenUsed="1"/>
-    <w:lsdException w:name="Table Web 3" w:semiHidden="1" w:unhideWhenUsed="1"/>
-    <w:lsdException w:name="Balloon Text" w:semiHidden="1" w:unhideWhenUsed="1"/>
-    <w:lsdException w:name="Table Grid" w:uiPriority="39"/>
-    <w:lsdException w:name="Table Theme" w:semiHidden="1" w:unhideWhenUsed="1"/>
-    <w:lsdException w:name="Placeholder Text" w:semiHidden="1"/>
-    <w:lsdException w:name="No Spacing" w:uiPriority="1" w:qFormat="1"/>
-    <w:lsdException w:name="Light Shading" w:uiPriority="60"/>
-    <w:lsdException w:name="Light List" w:uiPriority="61"/>
-    <w:lsdException w:name="Light Grid" w:uiPriority="62"/>
-    <w:lsdException w:name="Medium Shading 1" w:uiPriority="63"/>
-    <w:lsdException w:name="Medium Shading 2" w:uiPriority="64"/>
-    <w:lsdException w:name="Medium List 1" w:uiPriority="65"/>
-    <w:lsdException w:name="Medium List 2" w:uiPriority="66"/>
-    <w:lsdException w:name="Medium Grid 1" w:uiPriority="67"/>
-    <w:lsdException w:name="Medium Grid 2" w:uiPriority="68"/>
-    <w:lsdException w:name="Medium Grid 3" w:uiPriority="69"/>
-    <w:lsdException w:name="Dark List" w:uiPriority="70"/>
-    <w:lsdException w:name="Colorful Shading" w:uiPriority="71"/>
-    <w:lsdException w:name="Colorful List" w:uiPriority="72"/>
-    <w:lsdException w:name="Colorful Grid" w:uiPriority="73"/>
-    <w:lsdException w:name="Light Shading Accent 1" w:uiPriority="60"/>
-    <w:lsdException w:name="Light List Accent 1" w:uiPriority="61"/>
-    <w:lsdException w:name="Light Grid Accent 1" w:uiPriority="62"/>
-    <w:lsdException w:name="Medium Shading 1 Accent 1" w:uiPriority="63"/>
-    <w:lsdException w:name="Medium Shading 2 Accent 1" w:uiPriority="64"/>
-    <w:lsdException w:name="Medium List 1 Accent 1" w:uiPriority="65"/>
-    <w:lsdException w:name="Revision" w:semiHidden="1"/>
-    <w:lsdException w:name="List Paragraph" w:uiPriority="34" w:qFormat="1"/>
-    <w:lsdException w:name="Quote" w:uiPriority="29" w:qFormat="1"/>
-    <w:lsdException w:name="Intense Quote" w:uiPriority="30" w:qFormat="1"/>
-    <w:lsdException w:name="Medium List 2 Accent 1" w:uiPriority="66"/>
-    <w:lsdException w:name="Medium Grid 1 Accent 1" w:uiPriority="67"/>
-    <w:lsdException w:name="Medium Grid 2 Accent 1" w:uiPriority="68"/>
-    <w:lsdException w:name="Medium Grid 3 Accent 1" w:uiPriority="69"/>
-    <w:lsdException w:name="Dark List Accent 1" w:uiPriority="70"/>
-    <w:lsdException w:name="Colorful Shading Accent 1" w:uiPriority="71"/>
-    <w:lsdException w:name="Colorful List Accent 1" w:uiPriority="72"/>
-    <w:lsdException w:name="Colorful Grid Accent 1" w:uiPriority="73"/>
-    <w:lsdException w:name="Light Shading Accent 2" w:uiPriority="60"/>
-    <w:lsdException w:name="Light List Accent 2" w:uiPriority="61"/>
-    <w:lsdException w:name="Light Grid Accent 2" w:uiPriority="62"/>
-    <w:lsdException w:name="Medium Shading 1 Accent 2" w:uiPriority="63"/>
-    <w:lsdException w:name="Medium Shading 2 Accent 2" w:uiPriority="64"/>
-    <w:lsdException w:name="Medium List 1 Accent 2" w:uiPriority="65"/>
-    <w:lsdException w:name="Medium List 2 Accent 2" w:uiPriority="66"/>
-    <w:lsdException w:name="Medium Grid 1 Accent 2" w:uiPriority="67"/>
-    <w:lsdException w:name="Medium Grid 2 Accent 2" w:uiPriority="68"/>
-    <w:lsdException w:name="Medium Grid 3 Accent 2" w:uiPriority="69"/>
-    <w:lsdException w:name="Dark List Accent 2" w:uiPriority="70"/>
-    <w:lsdException w:name="Colorful Shading Accent 2" w:uiPriority="71"/>
-    <w:lsdException w:name="Colorful List Accent 2" w:uiPriority="72"/>
-    <w:lsdException w:name="Colorful Grid Accent 2" w:uiPriority="73"/>
-    <w:lsdException w:name="Light Shading Accent 3" w:uiPriority="60"/>
-    <w:lsdException w:name="Light List Accent 3" w:uiPriority="61"/>
-    <w:lsdException w:name="Light Grid Accent 3" w:uiPriority="62"/>
-    <w:lsdException w:name="Medium Shading 1 Accent 3" w:uiPriority="63"/>
-    <w:lsdException w:name="Medium Shading 2 Accent 3" w:uiPriority="64"/>
-    <w:lsdException w:name="Medium List 1 Accent 3" w:uiPriority="65"/>
-    <w:lsdException w:name="Medium List 2 Accent 3" w:uiPriority="66"/>
-    <w:lsdException w:name="Medium Grid 1 Accent 3" w:uiPriority="67"/>
-    <w:lsdException w:name="Medium Grid 2 Accent 3" w:uiPriority="68"/>
-    <w:lsdException w:name="Medium Grid 3 Accent 3" w:uiPriority="69"/>
-    <w:lsdException w:name="Dark List Accent 3" w:uiPriority="70"/>
-    <w:lsdException w:name="Colorful Shading Accent 3" w:uiPriority="71"/>
-    <w:lsdException w:name="Colorful List Accent 3" w:uiPriority="72"/>
-    <w:lsdException w:name="Colorful Grid Accent 3" w:uiPriority="73"/>
-    <w:lsdException w:name="Light Shading Accent 4" w:uiPriority="60"/>
-    <w:lsdException w:name="Light List Accent 4" w:uiPriority="61"/>
-    <w:lsdException w:name="Light Grid Accent 4" w:uiPriority="62"/>
-    <w:lsdException w:name="Medium Shading 1 Accent 4" w:uiPriority="63"/>
-    <w:lsdException w:name="Medium Shading 2 Accent 4" w:uiPriority="64"/>
-    <w:lsdException w:name="Medium List 1 Accent 4" w:uiPriority="65"/>
-    <w:lsdException w:name="Medium List 2 Accent 4" w:uiPriority="66"/>
-    <w:lsdException w:name="Medium Grid 1 Accent 4" w:uiPriority="67"/>
-    <w:lsdException w:name="Medium Grid 2 Accent 4" w:uiPriority="68"/>
-    <w:lsdException w:name="Medium Grid 3 Accent 4" w:uiPriority="69"/>
-    <w:lsdException w:name="Dark List Accent 4" w:uiPriority="70"/>
-    <w:lsdException w:name="Colorful Shading Accent 4" w:uiPriority="71"/>
-    <w:lsdException w:name="Colorful List Accent 4" w:uiPriority="72"/>
-    <w:lsdException w:name="Colorful Grid Accent 4" w:uiPriority="73"/>
-    <w:lsdException w:name="Light Shading Accent 5" w:uiPriority="60"/>
-    <w:lsdException w:name="Light List Accent 5" w:uiPriority="61"/>
-    <w:lsdException w:name="Light Grid Accent 5" w:uiPriority="62"/>
-    <w:lsdException w:name="Medium Shading 1 Accent 5" w:uiPriority="63"/>
-    <w:lsdException w:name="Medium Shading 2 Accent 5" w:uiPriority="64"/>
-    <w:lsdException w:name="Medium List 1 Accent 5" w:uiPriority="65"/>
-    <w:lsdException w:name="Medium List 2 Accent 5" w:uiPriority="66"/>
-    <w:lsdException w:name="Medium Grid 1 Accent 5" w:uiPriority="67"/>
-    <w:lsdException w:name="Medium Grid 2 Accent 5" w:uiPriority="68"/>
-    <w:lsdException w:name="Medium Grid 3 Accent 5" w:uiPriority="69"/>
-    <w:lsdException w:name="Dark List Accent 5" w:uiPriority="70"/>
-    <w:lsdException w:name="Colorful Shading Accent 5" w:uiPriority="71"/>
-    <w:lsdException w:name="Colorful List Accent 5" w:uiPriority="72"/>
-    <w:lsdException w:name="Colorful Grid Accent 5" w:uiPriority="73"/>
-    <w:lsdException w:name="Light Shading Accent 6" w:uiPriority="60"/>
-    <w:lsdException w:name="Light List Accent 6" w:uiPriority="61"/>
-    <w:lsdException w:name="Light Grid Accent 6" w:uiPriority="62"/>
-    <w:lsdException w:name="Medium Shading 1 Accent 6" w:uiPriority="63"/>
-    <w:lsdException w:name="Medium Shading 2 Accent 6" w:uiPriority="64"/>
-    <w:lsdException w:name="Medium List 1 Accent 6" w:uiPriority="65"/>
-    <w:lsdException w:name="Medium List 2 Accent 6" w:uiPriority="66"/>
-    <w:lsdException w:name="Medium Grid 1 Accent 6" w:uiPriority="67"/>
-    <w:lsdException w:name="Medium Grid 2 Accent 6" w:uiPriority="68"/>
-    <w:lsdException w:name="Medium Grid 3 Accent 6" w:uiPriority="69"/>
-    <w:lsdException w:name="Dark List Accent 6" w:uiPriority="70"/>
-    <w:lsdException w:name="Colorful Shading Accent 6" w:uiPriority="71"/>
-    <w:lsdException w:name="Colorful List Accent 6" w:uiPriority="72"/>
-    <w:lsdException w:name="Colorful Grid Accent 6" w:uiPriority="73"/>
-    <w:lsdException w:name="Subtle Emphasis" w:uiPriority="19" w:qFormat="1"/>
-    <w:lsdException w:name="Intense Emphasis" w:uiPriority="21" w:qFormat="1"/>
-    <w:lsdException w:name="Subtle Reference" w:uiPriority="31" w:qFormat="1"/>
-    <w:lsdException w:name="Intense Reference" w:uiPriority="32" w:qFormat="1"/>
-    <w:lsdException w:name="Book Title" w:uiPriority="33" w:qFormat="1"/>
-    <w:lsdException w:name="Bibliography" w:semiHidden="1" w:uiPriority="37" w:unhideWhenUsed="1"/>
-    <w:lsdException w:name="TOC Heading" w:semiHidden="1" w:uiPriority="39" w:unhideWhenUsed="1" w:qFormat="1"/>
-    <w:lsdException w:name="Plain Table 1" w:uiPriority="41"/>
-    <w:lsdException w:name="Plain Table 2" w:uiPriority="42"/>
-    <w:lsdException w:name="Plain Table 3" w:uiPriority="43"/>
-    <w:lsdException w:name="Plain Table 4" w:uiPriority="44"/>
-    <w:lsdException w:name="Plain Table 5" w:uiPriority="45"/>
-    <w:lsdException w:name="Grid Table Light" w:uiPriority="40"/>
-    <w:lsdException w:name="Grid Table 1 Light" w:uiPriority="46"/>
-    <w:lsdException w:name="Grid Table 2" w:uiPriority="47"/>
-    <w:lsdException w:name="Grid Table 3" w:uiPriority="48"/>
-    <w:lsdException w:name="Grid Table 4" w:uiPriority="49"/>
-    <w:lsdException w:name="Grid Table 5 Dark" w:uiPriority="50"/>
-    <w:lsdException w:name="Grid Table 6 Colorful" w:uiPriority="51"/>
-    <w:lsdException w:name="Grid Table 7 Colorful" w:uiPriority="52"/>
-    <w:lsdException w:name="Grid Table 1 Light Accent 1" w:uiPriority="46"/>
-    <w:lsdException w:name="Grid Table 2 Accent 1" w:uiPriority="47"/>
-    <w:lsdException w:name="Grid Table 3 Accent 1" w:uiPriority="48"/>
-    <w:lsdException w:name="Grid Table 4 Accent 1" w:uiPriority="49"/>
-    <w:lsdException w:name="Grid Table 5 Dark Accent 1" w:uiPriority="50"/>
-    <w:lsdException w:name="Grid Table 6 Colorful Accent 1" w:uiPriority="51"/>
-    <w:lsdException w:name="Grid Table 7 Colorful Accent 1" w:uiPriority="52"/>
-    <w:lsdException w:name="Grid Table 1 Light Accent 2" w:uiPriority="46"/>
-    <w:lsdException w:name="Grid Table 2 Accent 2" w:uiPriority="47"/>
-    <w:lsdException w:name="Grid Table 3 Accent 2" w:uiPriority="48"/>
-    <w:lsdException w:name="Grid Table 4 Accent 2" w:uiPriority="49"/>
-    <w:lsdException w:name="Grid Table 5 Dark Accent 2" w:uiPriority="50"/>
-    <w:lsdException w:name="Grid Table 6 Colorful Accent 2" w:uiPriority="51"/>
-    <w:lsdException w:name="Grid Table 7 Colorful Accent 2" w:uiPriority="52"/>
-    <w:lsdException w:name="Grid Table 1 Light Accent 3" w:uiPriority="46"/>
-    <w:lsdException w:name="Grid Table 2 Accent 3" w:uiPriority="47"/>
-    <w:lsdException w:name="Grid Table 3 Accent 3" w:uiPriority="48"/>
-    <w:lsdException w:name="Grid Table 4 Accent 3" w:uiPriority="49"/>
-    <w:lsdException w:name="Grid Table 5 Dark Accent 3" w:uiPriority="50"/>
-    <w:lsdException w:name="Grid Table 6 Colorful Accent 3" w:uiPriority="51"/>
-    <w:lsdException w:name="Grid Table 7 Colorful Accent 3" w:uiPriority="52"/>
-    <w:lsdException w:name="Grid Table 1 Light Accent 4" w:uiPriority="46"/>
-    <w:lsdException w:name="Grid Table 2 Accent 4" w:uiPriority="47"/>
-    <w:lsdException w:name="Grid Table 3 Accent 4" w:uiPriority="48"/>
-    <w:lsdException w:name="Grid Table 4 Accent 4" w:uiPriority="49"/>
-    <w:lsdException w:name="Grid Table 5 Dark Accent 4" w:uiPriority="50"/>
-    <w:lsdException w:name="Grid Table 6 Colorful Accent 4" w:uiPriority="51"/>
-    <w:lsdException w:name="Grid Table 7 Colorful Accent 4" w:uiPriority="52"/>
-    <w:lsdException w:name="Grid Table 1 Light Accent 5" w:uiPriority="46"/>
-    <w:lsdException w:name="Grid Table 2 Accent 5" w:uiPriority="47"/>
-    <w:lsdException w:name="Grid Table 3 Accent 5" w:uiPriority="48"/>
-    <w:lsdException w:name="Grid Table 4 Accent 5" w:uiPriority="49"/>
-    <w:lsdException w:name="Grid Table 5 Dark Accent 5" w:uiPriority="50"/>
-    <w:lsdException w:name="Grid Table 6 Colorful Accent 5" w:uiPriority="51"/>
-    <w:lsdException w:name="Grid Table 7 Colorful Accent 5" w:uiPriority="52"/>
-    <w:lsdException w:name="Grid Table 1 Light Accent 6" w:uiPriority="46"/>
-    <w:lsdException w:name="Grid Table 2 Accent 6" w:uiPriority="47"/>
-    <w:lsdException w:name="Grid Table 3 Accent 6" w:uiPriority="48"/>
-    <w:lsdException w:name="Grid Table 4 Accent 6" w:uiPriority="49"/>
-    <w:lsdException w:name="Grid Table 5 Dark Accent 6" w:uiPriority="50"/>
-    <w:lsdException w:name="Grid Table 6 Colorful Accent 6" w:uiPriority="51"/>
-    <w:lsdException w:name="Grid Table 7 Colorful Accent 6" w:uiPriority="52"/>
-    <w:lsdException w:name="List Table 1 Light" w:uiPriority="46"/>
-    <w:lsdException w:name="List Table 2" w:uiPriority="47"/>
-    <w:lsdException w:name="List Table 3" w:uiPriority="48"/>
-    <w:lsdException w:name="List Table 4" w:uiPriority="49"/>
-    <w:lsdException w:name="List Table 5 Dark" w:uiPriority="50"/>
-    <w:lsdException w:name="List Table 6 Colorful" w:uiPriority="51"/>
-    <w:lsdException w:name="List Table 7 Colorful" w:uiPriority="52"/>
-    <w:lsdException w:name="List Table 1 Light Accent 1" w:uiPriority="46"/>
-    <w:lsdException w:name="List Table 2 Accent 1" w:uiPriority="47"/>
-    <w:lsdException w:name="List Table 3 Accent 1" w:uiPriority="48"/>
-    <w:lsdException w:name="List Table 4 Accent 1" w:uiPriority="49"/>
-    <w:lsdException w:name="List Table 5 Dark Accent 1" w:uiPriority="50"/>
-    <w:lsdException w:name="List Table 6 Colorful Accent 1" w:uiPriority="51"/>
-    <w:lsdException w:name="List Table 7 Colorful Accent 1" w:uiPriority="52"/>
-    <w:lsdException w:name="List Table 1 Light Accent 2" w:uiPriority="46"/>
-    <w:lsdException w:name="List Table 2 Accent 2" w:uiPriority="47"/>
-    <w:lsdException w:name="List Table 3 Accent 2" w:uiPriority="48"/>
-    <w:lsdException w:name="List Table 4 Accent 2" w:uiPriority="49"/>
-    <w:lsdException w:name="List Table 5 Dark Accent 2" w:uiPriority="50"/>
-    <w:lsdException w:name="List Table 6 Colorful Accent 2" w:uiPriority="51"/>
-    <w:lsdException w:name="List Table 7 Colorful Accent 2" w:uiPriority="52"/>
-    <w:lsdException w:name="List Table 1 Light Accent 3" w:uiPriority="46"/>
-    <w:lsdException w:name="List Table 2 Accent 3" w:uiPriority="47"/>
-    <w:lsdException w:name="List Table 3 Accent 3" w:uiPriority="48"/>
-    <w:lsdException w:name="List Table 4 Accent 3" w:uiPriority="49"/>
-    <w:lsdException w:name="List Table 5 Dark Accent 3" w:uiPriority="50"/>
-    <w:lsdException w:name="List Table 6 Colorful Accent 3" w:uiPriority="51"/>
-    <w:lsdException w:name="List Table 7 Colorful Accent 3" w:uiPriority="52"/>
-    <w:lsdException w:name="List Table 1 Light Accent 4" w:uiPriority="46"/>
-    <w:lsdException w:name="List Table 2 Accent 4" w:uiPriority="47"/>
-    <w:lsdException w:name="List Table 3 Accent 4" w:uiPriority="48"/>
-    <w:lsdException w:name="List Table 4 Accent 4" w:uiPriority="49"/>
-    <w:lsdException w:name="List Table 5 Dark Accent 4" w:uiPriority="50"/>
-    <w:lsdException w:name="List Table 6 Colorful Accent 4" w:uiPriority="51"/>
-    <w:lsdException w:name="List Table 7 Colorful Accent 4" w:uiPriority="52"/>
-    <w:lsdException w:name="List Table 1 Light Accent 5" w:uiPriority="46"/>
-    <w:lsdException w:name="List Table 2 Accent 5" w:uiPriority="47"/>
-    <w:lsdException w:name="List Table 3 Accent 5" w:uiPriority="48"/>
-    <w:lsdException w:name="List Table 4 Accent 5" w:uiPriority="49"/>
-    <w:lsdException w:name="List Table 5 Dark Accent 5" w:uiPriority="50"/>
-    <w:lsdException w:name="List Table 6 Colorful Accent 5" w:uiPriority="51"/>
-    <w:lsdException w:name="List Table 7 Colorful Accent 5" w:uiPriority="52"/>
-    <w:lsdException w:name="List Table 1 Light Accent 6" w:uiPriority="46"/>
-    <w:lsdException w:name="List Table 2 Accent 6" w:uiPriority="47"/>
-    <w:lsdException w:name="List Table 3 Accent 6" w:uiPriority="48"/>
-    <w:lsdException w:name="List Table 4 Accent 6" w:uiPriority="49"/>
-    <w:lsdException w:name="List Table 5 Dark Accent 6" w:uiPriority="50"/>
-    <w:lsdException w:name="List Table 6 Colorful Accent 6" w:uiPriority="51"/>
-    <w:lsdException w:name="List Table 7 Colorful Accent 6" w:uiPriority="52"/>
+  <w:latentStyles w:defLockedState="0" w:defUIPriority="99" w:defSemiHidden="1" w:defUnhideWhenUsed="1" w:defQFormat="0" w:count="267">
+    <w:lsdException w:name="Normal" w:semiHidden="0" w:uiPriority="0" w:unhideWhenUsed="0" w:qFormat="1"/>
+    <w:lsdException w:name="heading 1" w:semiHidden="0" w:uiPriority="9" w:unhideWhenUsed="0" w:qFormat="1"/>
+    <w:lsdException w:name="heading 2" w:uiPriority="9" w:qFormat="1"/>
+    <w:lsdException w:name="heading 3" w:uiPriority="9" w:qFormat="1"/>
+    <w:lsdException w:name="heading 4" w:uiPriority="9" w:qFormat="1"/>
+    <w:lsdException w:name="heading 5" w:uiPriority="9" w:qFormat="1"/>
+    <w:lsdException w:name="heading 6" w:uiPriority="9" w:qFormat="1"/>
+    <w:lsdException w:name="heading 7" w:uiPriority="9" w:qFormat="1"/>
+    <w:lsdException w:name="heading 8" w:uiPriority="9" w:qFormat="1"/>
+    <w:lsdException w:name="heading 9" w:uiPriority="9" w:qFormat="1"/>
+    <w:lsdException w:name="toc 1" w:uiPriority="39"/>
+    <w:lsdException w:name="toc 2" w:uiPriority="39"/>
+    <w:lsdException w:name="toc 3" w:uiPriority="39"/>
+    <w:lsdException w:name="toc 4" w:uiPriority="39"/>
+    <w:lsdException w:name="toc 5" w:uiPriority="39"/>
+    <w:lsdException w:name="toc 6" w:uiPriority="39"/>
+    <w:lsdException w:name="toc 7" w:uiPriority="39"/>
+    <w:lsdException w:name="toc 8" w:uiPriority="39"/>
+    <w:lsdException w:name="toc 9" w:uiPriority="39"/>
+    <w:lsdException w:name="caption" w:uiPriority="35" w:qFormat="1"/>
+    <w:lsdException w:name="Title" w:semiHidden="0" w:uiPriority="10" w:unhideWhenUsed="0" w:qFormat="1"/>
+    <w:lsdException w:name="Default Paragraph Font" w:uiPriority="1"/>
+    <w:lsdException w:name="Subtitle" w:semiHidden="0" w:uiPriority="11" w:unhideWhenUsed="0" w:qFormat="1"/>
+    <w:lsdException w:name="Strong" w:semiHidden="0" w:uiPriority="22" w:unhideWhenUsed="0" w:qFormat="1"/>
+    <w:lsdException w:name="Emphasis" w:semiHidden="0" w:uiPriority="20" w:unhideWhenUsed="0" w:qFormat="1"/>
+    <w:lsdException w:name="Table Grid" w:semiHidden="0" w:uiPriority="39" w:unhideWhenUsed="0"/>
+    <w:lsdException w:name="Placeholder Text" w:unhideWhenUsed="0"/>
+    <w:lsdException w:name="No Spacing" w:semiHidden="0" w:uiPriority="1" w:unhideWhenUsed="0" w:qFormat="1"/>
+    <w:lsdException w:name="Light Shading" w:semiHidden="0" w:uiPriority="60" w:unhideWhenUsed="0"/>
+    <w:lsdException w:name="Light List" w:semiHidden="0" w:uiPriority="61" w:unhideWhenUsed="0"/>
+    <w:lsdException w:name="Light Grid" w:semiHidden="0" w:uiPriority="62" w:unhideWhenUsed="0"/>
+    <w:lsdException w:name="Medium Shading 1" w:semiHidden="0" w:uiPriority="63" w:unhideWhenUsed="0"/>
+    <w:lsdException w:name="Medium Shading 2" w:semiHidden="0" w:uiPriority="64" w:unhideWhenUsed="0"/>
+    <w:lsdException w:name="Medium List 1" w:semiHidden="0" w:uiPriority="65" w:unhideWhenUsed="0"/>
+    <w:lsdException w:name="Medium List 2" w:semiHidden="0" w:uiPriority="66" w:unhideWhenUsed="0"/>
+    <w:lsdException w:name="Medium Grid 1" w:semiHidden="0" w:uiPriority="67" w:unhideWhenUsed="0"/>
+    <w:lsdException w:name="Medium Grid 2" w:semiHidden="0" w:uiPriority="68" w:unhideWhenUsed="0"/>
+    <w:lsdException w:name="Medium Grid 3" w:semiHidden="0" w:uiPriority="69" w:unhideWhenUsed="0"/>
+    <w:lsdException w:name="Dark List" w:semiHidden="0" w:uiPriority="70" w:unhideWhenUsed="0"/>
+    <w:lsdException w:name="Colorful Shading" w:semiHidden="0" w:uiPriority="71" w:unhideWhenUsed="0"/>
+    <w:lsdException w:name="Colorful List" w:semiHidden="0" w:uiPriority="72" w:unhideWhenUsed="0"/>
+    <w:lsdException w:name="Colorful Grid" w:semiHidden="0" w:uiPriority="73" w:unhideWhenUsed="0"/>
+    <w:lsdException w:name="Light Shading Accent 1" w:semiHidden="0" w:uiPriority="60" w:unhideWhenUsed="0"/>
+    <w:lsdException w:name="Light List Accent 1" w:semiHidden="0" w:uiPriority="61" w:unhideWhenUsed="0"/>
+    <w:lsdException w:name="Light Grid Accent 1" w:semiHidden="0" w:uiPriority="62" w:unhideWhenUsed="0"/>
+    <w:lsdException w:name="Medium Shading 1 Accent 1" w:semiHidden="0" w:uiPriority="63" w:unhideWhenUsed="0"/>
+    <w:lsdException w:name="Medium Shading 2 Accent 1" w:semiHidden="0" w:uiPriority="64" w:unhideWhenUsed="0"/>
+    <w:lsdException w:name="Medium List 1 Accent 1" w:semiHidden="0" w:uiPriority="65" w:unhideWhenUsed="0"/>
+    <w:lsdException w:name="Revision" w:unhideWhenUsed="0"/>
+    <w:lsdException w:name="List Paragraph" w:semiHidden="0" w:uiPriority="34" w:unhideWhenUsed="0" w:qFormat="1"/>
+    <w:lsdException w:name="Quote" w:semiHidden="0" w:uiPriority="29" w:unhideWhenUsed="0" w:qFormat="1"/>
+    <w:lsdException w:name="Intense Quote" w:semiHidden="0" w:uiPriority="30" w:unhideWhenUsed="0" w:qFormat="1"/>
+    <w:lsdException w:name="Medium List 2 Accent 1" w:semiHidden="0" w:uiPriority="66" w:unhideWhenUsed="0"/>
+    <w:lsdException w:name="Medium Grid 1 Accent 1" w:semiHidden="0" w:uiPriority="67" w:unhideWhenUsed="0"/>
+    <w:lsdException w:name="Medium Grid 2 Accent 1" w:semiHidden="0" w:uiPriority="68" w:unhideWhenUsed="0"/>
+    <w:lsdException w:name="Medium Grid 3 Accent 1" w:semiHidden="0" w:uiPriority="69" w:unhideWhenUsed="0"/>
+    <w:lsdException w:name="Dark List Accent 1" w:semiHidden="0" w:uiPriority="70" w:unhideWhenUsed="0"/>
+    <w:lsdException w:name="Colorful Shading Accent 1" w:semiHidden="0" w:uiPriority="71" w:unhideWhenUsed="0"/>
+    <w:lsdException w:name="Colorful List Accent 1" w:semiHidden="0" w:uiPriority="72" w:unhideWhenUsed="0"/>
+    <w:lsdException w:name="Colorful Grid Accent 1" w:semiHidden="0" w:uiPriority="73" w:unhideWhenUsed="0"/>
+    <w:lsdException w:name="Light Shading Accent 2" w:semiHidden="0" w:uiPriority="60" w:unhideWhenUsed="0"/>
+    <w:lsdException w:name="Light List Accent 2" w:semiHidden="0" w:uiPriority="61" w:unhideWhenUsed="0"/>
+    <w:lsdException w:name="Light Grid Accent 2" w:semiHidden="0" w:uiPriority="62" w:unhideWhenUsed="0"/>
+    <w:lsdException w:name="Medium Shading 1 Accent 2" w:semiHidden="0" w:uiPriority="63" w:unhideWhenUsed="0"/>
+    <w:lsdException w:name="Medium Shading 2 Accent 2" w:semiHidden="0" w:uiPriority="64" w:unhideWhenUsed="0"/>
+    <w:lsdException w:name="Medium List 1 Accent 2" w:semiHidden="0" w:uiPriority="65" w:unhideWhenUsed="0"/>
+    <w:lsdException w:name="Medium List 2 Accent 2" w:semiHidden="0" w:uiPriority="66" w:unhideWhenUsed="0"/>
+    <w:lsdException w:name="Medium Grid 1 Accent 2" w:semiHidden="0" w:uiPriority="67" w:unhideWhenUsed="0"/>
+    <w:lsdException w:name="Medium Grid 2 Accent 2" w:semiHidden="0" w:uiPriority="68" w:unhideWhenUsed="0"/>
+    <w:lsdException w:name="Medium Grid 3 Accent 2" w:semiHidden="0" w:uiPriority="69" w:unhideWhenUsed="0"/>
+    <w:lsdException w:name="Dark List Accent 2" w:semiHidden="0" w:uiPriority="70" w:unhideWhenUsed="0"/>
+    <w:lsdException w:name="Colorful Shading Accent 2" w:semiHidden="0" w:uiPriority="71" w:unhideWhenUsed="0"/>
+    <w:lsdException w:name="Colorful List Accent 2" w:semiHidden="0" w:uiPriority="72" w:unhideWhenUsed="0"/>
+    <w:lsdException w:name="Colorful Grid Accent 2" w:semiHidden="0" w:uiPriority="73" w:unhideWhenUsed="0"/>
+    <w:lsdException w:name="Light Shading Accent 3" w:semiHidden="0" w:uiPriority="60" w:unhideWhenUsed="0"/>
+    <w:lsdException w:name="Light List Accent 3" w:semiHidden="0" w:uiPriority="61" w:unhideWhenUsed="0"/>
+    <w:lsdException w:name="Light Grid Accent 3" w:semiHidden="0" w:uiPriority="62" w:unhideWhenUsed="0"/>
+    <w:lsdException w:name="Medium Shading 1 Accent 3" w:semiHidden="0" w:uiPriority="63" w:unhideWhenUsed="0"/>
+    <w:lsdException w:name="Medium Shading 2 Accent 3" w:semiHidden="0" w:uiPriority="64" w:unhideWhenUsed="0"/>
+    <w:lsdException w:name="Medium List 1 Accent 3" w:semiHidden="0" w:uiPriority="65" w:unhideWhenUsed="0"/>
+    <w:lsdException w:name="Medium List 2 Accent 3" w:semiHidden="0" w:uiPriority="66" w:unhideWhenUsed="0"/>
+    <w:lsdException w:name="Medium Grid 1 Accent 3" w:semiHidden="0" w:uiPriority="67" w:unhideWhenUsed="0"/>
+    <w:lsdException w:name="Medium Grid 2 Accent 3" w:semiHidden="0" w:uiPriority="68" w:unhideWhenUsed="0"/>
+    <w:lsdException w:name="Medium Grid 3 Accent 3" w:semiHidden="0" w:uiPriority="69" w:unhideWhenUsed="0"/>
+    <w:lsdException w:name="Dark List Accent 3" w:semiHidden="0" w:uiPriority="70" w:unhideWhenUsed="0"/>
+    <w:lsdException w:name="Colorful Shading Accent 3" w:semiHidden="0" w:uiPriority="71" w:unhideWhenUsed="0"/>
+    <w:lsdException w:name="Colorful List Accent 3" w:semiHidden="0" w:uiPriority="72" w:unhideWhenUsed="0"/>
+    <w:lsdException w:name="Colorful Grid Accent 3" w:semiHidden="0" w:uiPriority="73" w:unhideWhenUsed="0"/>
+    <w:lsdException w:name="Light Shading Accent 4" w:semiHidden="0" w:uiPriority="60" w:unhideWhenUsed="0"/>
+    <w:lsdException w:name="Light List Accent 4" w:semiHidden="0" w:uiPriority="61" w:unhideWhenUsed="0"/>
+    <w:lsdException w:name="Light Grid Accent 4" w:semiHidden="0" w:uiPriority="62" w:unhideWhenUsed="0"/>
+    <w:lsdException w:name="Medium Shading 1 Accent 4" w:semiHidden="0" w:uiPriority="63" w:unhideWhenUsed="0"/>
+    <w:lsdException w:name="Medium Shading 2 Accent 4" w:semiHidden="0" w:uiPriority="64" w:unhideWhenUsed="0"/>
+    <w:lsdException w:name="Medium List 1 Accent 4" w:semiHidden="0" w:uiPriority="65" w:unhideWhenUsed="0"/>
+    <w:lsdException w:name="Medium List 2 Accent 4" w:semiHidden="0" w:uiPriority="66" w:unhideWhenUsed="0"/>
+    <w:lsdException w:name="Medium Grid 1 Accent 4" w:semiHidden="0" w:uiPriority="67" w:unhideWhenUsed="0"/>
+    <w:lsdException w:name="Medium Grid 2 Accent 4" w:semiHidden="0" w:uiPriority="68" w:unhideWhenUsed="0"/>
+    <w:lsdException w:name="Medium Grid 3 Accent 4" w:semiHidden="0" w:uiPriority="69" w:unhideWhenUsed="0"/>
+    <w:lsdException w:name="Dark List Accent 4" w:semiHidden="0" w:uiPriority="70" w:unhideWhenUsed="0"/>
+    <w:lsdException w:name="Colorful Shading Accent 4" w:semiHidden="0" w:uiPriority="71" w:unhideWhenUsed="0"/>
+    <w:lsdException w:name="Colorful List Accent 4" w:semiHidden="0" w:uiPriority="72" w:unhideWhenUsed="0"/>
+    <w:lsdException w:name="Colorful Grid Accent 4" w:semiHidden="0" w:uiPriority="73" w:unhideWhenUsed="0"/>
+    <w:lsdException w:name="Light Shading Accent 5" w:semiHidden="0" w:uiPriority="60" w:unhideWhenUsed="0"/>
+    <w:lsdException w:name="Light List Accent 5" w:semiHidden="0" w:uiPriority="61" w:unhideWhenUsed="0"/>
+    <w:lsdException w:name="Light Grid Accent 5" w:semiHidden="0" w:uiPriority="62" w:unhideWhenUsed="0"/>
+    <w:lsdException w:name="Medium Shading 1 Accent 5" w:semiHidden="0" w:uiPriority="63" w:unhideWhenUsed="0"/>
+    <w:lsdException w:name="Medium Shading 2 Accent 5" w:semiHidden="0" w:uiPriority="64" w:unhideWhenUsed="0"/>
+    <w:lsdException w:name="Medium List 1 Accent 5" w:semiHidden="0" w:uiPriority="65" w:unhideWhenUsed="0"/>
+    <w:lsdException w:name="Medium List 2 Accent 5" w:semiHidden="0" w:uiPriority="66" w:unhideWhenUsed="0"/>
+    <w:lsdException w:name="Medium Grid 1 Accent 5" w:semiHidden="0" w:uiPriority="67" w:unhideWhenUsed="0"/>
+    <w:lsdException w:name="Medium Grid 2 Accent 5" w:semiHidden="0" w:uiPriority="68" w:unhideWhenUsed="0"/>
+    <w:lsdException w:name="Medium Grid 3 Accent 5" w:semiHidden="0" w:uiPriority="69" w:unhideWhenUsed="0"/>
+    <w:lsdException w:name="Dark List Accent 5" w:semiHidden="0" w:uiPriority="70" w:unhideWhenUsed="0"/>
+    <w:lsdException w:name="Colorful Shading Accent 5" w:semiHidden="0" w:uiPriority="71" w:unhideWhenUsed="0"/>
+    <w:lsdException w:name="Colorful List Accent 5" w:semiHidden="0" w:uiPriority="72" w:unhideWhenUsed="0"/>
+    <w:lsdException w:name="Colorful Grid Accent 5" w:semiHidden="0" w:uiPriority="73" w:unhideWhenUsed="0"/>
+    <w:lsdException w:name="Light Shading Accent 6" w:semiHidden="0" w:uiPriority="60" w:unhideWhenUsed="0"/>
+    <w:lsdException w:name="Light List Accent 6" w:semiHidden="0" w:uiPriority="61" w:unhideWhenUsed="0"/>
+    <w:lsdException w:name="Light Grid Accent 6" w:semiHidden="0" w:uiPriority="62" w:unhideWhenUsed="0"/>
+    <w:lsdException w:name="Medium Shading 1 Accent 6" w:semiHidden="0" w:uiPriority="63" w:unhideWhenUsed="0"/>
+    <w:lsdException w:name="Medium Shading 2 Accent 6" w:semiHidden="0" w:uiPriority="64" w:unhideWhenUsed="0"/>
+    <w:lsdException w:name="Medium List 1 Accent 6" w:semiHidden="0" w:uiPriority="65" w:unhideWhenUsed="0"/>
+    <w:lsdException w:name="Medium List 2 Accent 6" w:semiHidden="0" w:uiPriority="66" w:unhideWhenUsed="0"/>
+    <w:lsdException w:name="Medium Grid 1 Accent 6" w:semiHidden="0" w:uiPriority="67" w:unhideWhenUsed="0"/>
+    <w:lsdException w:name="Medium Grid 2 Accent 6" w:semiHidden="0" w:uiPriority="68" w:unhideWhenUsed="0"/>
+    <w:lsdException w:name="Medium Grid 3 Accent 6" w:semiHidden="0" w:uiPriority="69" w:unhideWhenUsed="0"/>
+    <w:lsdException w:name="Dark List Accent 6" w:semiHidden="0" w:uiPriority="70" w:unhideWhenUsed="0"/>
+    <w:lsdException w:name="Colorful Shading Accent 6" w:semiHidden="0" w:uiPriority="71" w:unhideWhenUsed="0"/>
+    <w:lsdException w:name="Colorful List Accent 6" w:semiHidden="0" w:uiPriority="72" w:unhideWhenUsed="0"/>
+    <w:lsdException w:name="Colorful Grid Accent 6" w:semiHidden="0" w:uiPriority="73" w:unhideWhenUsed="0"/>
+    <w:lsdException w:name="Subtle Emphasis" w:semiHidden="0" w:uiPriority="19" w:unhideWhenUsed="0" w:qFormat="1"/>
+    <w:lsdException w:name="Intense Emphasis" w:semiHidden="0" w:uiPriority="21" w:unhideWhenUsed="0" w:qFormat="1"/>
+    <w:lsdException w:name="Subtle Reference" w:semiHidden="0" w:uiPriority="31" w:unhideWhenUsed="0" w:qFormat="1"/>
+    <w:lsdException w:name="Intense Reference" w:semiHidden="0" w:uiPriority="32" w:unhideWhenUsed="0" w:qFormat="1"/>
+    <w:lsdException w:name="Book Title" w:semiHidden="0" w:uiPriority="33" w:unhideWhenUsed="0" w:qFormat="1"/>
+    <w:lsdException w:name="Bibliography" w:uiPriority="37"/>
+    <w:lsdException w:name="TOC Heading" w:uiPriority="39" w:qFormat="1"/>
   </w:latentStyles>
   <w:style w:type="paragraph" w:default="1" w:styleId="Normal">
     <w:name w:val="Normal"/>
@@ -7205,11 +7252,11 @@
       <w:sz w:val="24"/>
     </w:rPr>
   </w:style>
-  <w:style w:type="paragraph" w:styleId="Titre1">
+  <w:style w:type="paragraph" w:styleId="Heading1">
     <w:name w:val="heading 1"/>
     <w:basedOn w:val="Normal"/>
     <w:next w:val="Normal"/>
-    <w:link w:val="Titre1Car"/>
+    <w:link w:val="Heading1Char"/>
     <w:uiPriority w:val="9"/>
     <w:qFormat/>
     <w:rsid w:val="00906458"/>
@@ -7226,11 +7273,11 @@
       <w:szCs w:val="32"/>
     </w:rPr>
   </w:style>
-  <w:style w:type="paragraph" w:styleId="Titre2">
+  <w:style w:type="paragraph" w:styleId="Heading2">
     <w:name w:val="heading 2"/>
     <w:basedOn w:val="Normal"/>
     <w:next w:val="Normal"/>
-    <w:link w:val="Titre2Car"/>
+    <w:link w:val="Heading2Char"/>
     <w:uiPriority w:val="9"/>
     <w:unhideWhenUsed/>
     <w:qFormat/>
@@ -7251,11 +7298,11 @@
       <w:szCs w:val="26"/>
     </w:rPr>
   </w:style>
-  <w:style w:type="paragraph" w:styleId="Titre3">
+  <w:style w:type="paragraph" w:styleId="Heading3">
     <w:name w:val="heading 3"/>
     <w:basedOn w:val="Normal"/>
     <w:next w:val="Normal"/>
-    <w:link w:val="Titre3Car"/>
+    <w:link w:val="Heading3Char"/>
     <w:uiPriority w:val="9"/>
     <w:unhideWhenUsed/>
     <w:qFormat/>
@@ -7274,13 +7321,13 @@
       <w:szCs w:val="24"/>
     </w:rPr>
   </w:style>
-  <w:style w:type="character" w:default="1" w:styleId="Policepardfaut">
+  <w:style w:type="character" w:default="1" w:styleId="DefaultParagraphFont">
     <w:name w:val="Default Paragraph Font"/>
     <w:uiPriority w:val="1"/>
     <w:semiHidden/>
     <w:unhideWhenUsed/>
   </w:style>
-  <w:style w:type="table" w:default="1" w:styleId="TableauNormal">
+  <w:style w:type="table" w:default="1" w:styleId="TableNormal">
     <w:name w:val="Normal Table"/>
     <w:uiPriority w:val="99"/>
     <w:semiHidden/>
@@ -7295,16 +7342,16 @@
       </w:tblCellMar>
     </w:tblPr>
   </w:style>
-  <w:style w:type="numbering" w:default="1" w:styleId="Aucuneliste">
+  <w:style w:type="numbering" w:default="1" w:styleId="NoList">
     <w:name w:val="No List"/>
     <w:uiPriority w:val="99"/>
     <w:semiHidden/>
     <w:unhideWhenUsed/>
   </w:style>
-  <w:style w:type="character" w:customStyle="1" w:styleId="Titre1Car">
-    <w:name w:val="Titre 1 Car"/>
-    <w:basedOn w:val="Policepardfaut"/>
-    <w:link w:val="Titre1"/>
+  <w:style w:type="character" w:customStyle="1" w:styleId="Heading1Char">
+    <w:name w:val="Heading 1 Char"/>
+    <w:basedOn w:val="DefaultParagraphFont"/>
+    <w:link w:val="Heading1"/>
     <w:uiPriority w:val="9"/>
     <w:rsid w:val="00906458"/>
     <w:rPr>
@@ -7314,11 +7361,11 @@
       <w:szCs w:val="32"/>
     </w:rPr>
   </w:style>
-  <w:style w:type="paragraph" w:styleId="Titre">
+  <w:style w:type="paragraph" w:styleId="Title">
     <w:name w:val="Title"/>
     <w:basedOn w:val="Normal"/>
     <w:next w:val="Normal"/>
-    <w:link w:val="TitreCar"/>
+    <w:link w:val="TitleChar"/>
     <w:uiPriority w:val="10"/>
     <w:qFormat/>
     <w:rsid w:val="00906458"/>
@@ -7334,10 +7381,10 @@
       <w:szCs w:val="56"/>
     </w:rPr>
   </w:style>
-  <w:style w:type="character" w:customStyle="1" w:styleId="TitreCar">
-    <w:name w:val="Titre Car"/>
-    <w:basedOn w:val="Policepardfaut"/>
-    <w:link w:val="Titre"/>
+  <w:style w:type="character" w:customStyle="1" w:styleId="TitleChar">
+    <w:name w:val="Title Char"/>
+    <w:basedOn w:val="DefaultParagraphFont"/>
+    <w:link w:val="Title"/>
     <w:uiPriority w:val="10"/>
     <w:rsid w:val="00906458"/>
     <w:rPr>
@@ -7348,9 +7395,9 @@
       <w:szCs w:val="56"/>
     </w:rPr>
   </w:style>
-  <w:style w:type="paragraph" w:styleId="Sansinterligne">
+  <w:style w:type="paragraph" w:styleId="NoSpacing">
     <w:name w:val="No Spacing"/>
-    <w:link w:val="SansinterligneCar"/>
+    <w:link w:val="NoSpacingChar"/>
     <w:uiPriority w:val="1"/>
     <w:qFormat/>
     <w:rsid w:val="00906458"/>
@@ -7361,19 +7408,19 @@
       <w:rFonts w:eastAsiaTheme="minorEastAsia"/>
     </w:rPr>
   </w:style>
-  <w:style w:type="character" w:customStyle="1" w:styleId="SansinterligneCar">
-    <w:name w:val="Sans interligne Car"/>
-    <w:basedOn w:val="Policepardfaut"/>
-    <w:link w:val="Sansinterligne"/>
+  <w:style w:type="character" w:customStyle="1" w:styleId="NoSpacingChar">
+    <w:name w:val="No Spacing Char"/>
+    <w:basedOn w:val="DefaultParagraphFont"/>
+    <w:link w:val="NoSpacing"/>
     <w:uiPriority w:val="1"/>
     <w:rsid w:val="00906458"/>
     <w:rPr>
       <w:rFonts w:eastAsiaTheme="minorEastAsia"/>
     </w:rPr>
   </w:style>
-  <w:style w:type="character" w:styleId="Lienhypertexte">
+  <w:style w:type="character" w:styleId="Hyperlink">
     <w:name w:val="Hyperlink"/>
-    <w:basedOn w:val="Policepardfaut"/>
+    <w:basedOn w:val="DefaultParagraphFont"/>
     <w:uiPriority w:val="99"/>
     <w:unhideWhenUsed/>
     <w:rsid w:val="00657716"/>
@@ -7382,10 +7429,10 @@
       <w:u w:val="single"/>
     </w:rPr>
   </w:style>
-  <w:style w:type="character" w:customStyle="1" w:styleId="Titre2Car">
-    <w:name w:val="Titre 2 Car"/>
-    <w:basedOn w:val="Policepardfaut"/>
-    <w:link w:val="Titre2"/>
+  <w:style w:type="character" w:customStyle="1" w:styleId="Heading2Char">
+    <w:name w:val="Heading 2 Char"/>
+    <w:basedOn w:val="DefaultParagraphFont"/>
+    <w:link w:val="Heading2"/>
     <w:uiPriority w:val="9"/>
     <w:rsid w:val="00962AAB"/>
     <w:rPr>
@@ -7395,10 +7442,10 @@
       <w:szCs w:val="26"/>
     </w:rPr>
   </w:style>
-  <w:style w:type="character" w:customStyle="1" w:styleId="Titre3Car">
-    <w:name w:val="Titre 3 Car"/>
-    <w:basedOn w:val="Policepardfaut"/>
-    <w:link w:val="Titre3"/>
+  <w:style w:type="character" w:customStyle="1" w:styleId="Heading3Char">
+    <w:name w:val="Heading 3 Char"/>
+    <w:basedOn w:val="DefaultParagraphFont"/>
+    <w:link w:val="Heading3"/>
     <w:uiPriority w:val="9"/>
     <w:rsid w:val="00962AAB"/>
     <w:rPr>
@@ -7408,9 +7455,9 @@
       <w:szCs w:val="24"/>
     </w:rPr>
   </w:style>
-  <w:style w:type="paragraph" w:styleId="En-ttedetabledesmatires">
+  <w:style w:type="paragraph" w:styleId="TOCHeading">
     <w:name w:val="TOC Heading"/>
-    <w:basedOn w:val="Titre1"/>
+    <w:basedOn w:val="Heading1"/>
     <w:next w:val="Normal"/>
     <w:uiPriority w:val="39"/>
     <w:unhideWhenUsed/>
@@ -7420,7 +7467,7 @@
       <w:outlineLvl w:val="9"/>
     </w:pPr>
   </w:style>
-  <w:style w:type="paragraph" w:styleId="TM1">
+  <w:style w:type="paragraph" w:styleId="TOC1">
     <w:name w:val="toc 1"/>
     <w:basedOn w:val="Normal"/>
     <w:next w:val="Normal"/>
@@ -7432,7 +7479,7 @@
       <w:spacing w:after="100"/>
     </w:pPr>
   </w:style>
-  <w:style w:type="paragraph" w:styleId="TM2">
+  <w:style w:type="paragraph" w:styleId="TOC2">
     <w:name w:val="toc 2"/>
     <w:basedOn w:val="Normal"/>
     <w:next w:val="Normal"/>
@@ -7445,7 +7492,7 @@
       <w:ind w:left="220"/>
     </w:pPr>
   </w:style>
-  <w:style w:type="paragraph" w:styleId="TM3">
+  <w:style w:type="paragraph" w:styleId="TOC3">
     <w:name w:val="toc 3"/>
     <w:basedOn w:val="Normal"/>
     <w:next w:val="Normal"/>
@@ -7458,7 +7505,7 @@
       <w:ind w:left="440"/>
     </w:pPr>
   </w:style>
-  <w:style w:type="paragraph" w:styleId="Paragraphedeliste">
+  <w:style w:type="paragraph" w:styleId="ListParagraph">
     <w:name w:val="List Paragraph"/>
     <w:basedOn w:val="Normal"/>
     <w:uiPriority w:val="34"/>
@@ -7468,6 +7515,500 @@
       <w:ind w:left="720"/>
       <w:contextualSpacing/>
     </w:pPr>
+  </w:style>
+  <w:style w:type="paragraph" w:styleId="BalloonText">
+    <w:name w:val="Balloon Text"/>
+    <w:basedOn w:val="Normal"/>
+    <w:link w:val="BalloonTextChar"/>
+    <w:uiPriority w:val="99"/>
+    <w:semiHidden/>
+    <w:unhideWhenUsed/>
+    <w:rsid w:val="004F36B8"/>
+    <w:pPr>
+      <w:spacing w:after="0" w:line="240" w:lineRule="auto"/>
+    </w:pPr>
+    <w:rPr>
+      <w:rFonts w:ascii="Tahoma" w:hAnsi="Tahoma" w:cs="Tahoma"/>
+      <w:sz w:val="16"/>
+      <w:szCs w:val="16"/>
+    </w:rPr>
+  </w:style>
+  <w:style w:type="character" w:customStyle="1" w:styleId="BalloonTextChar">
+    <w:name w:val="Balloon Text Char"/>
+    <w:basedOn w:val="DefaultParagraphFont"/>
+    <w:link w:val="BalloonText"/>
+    <w:uiPriority w:val="99"/>
+    <w:semiHidden/>
+    <w:rsid w:val="004F36B8"/>
+    <w:rPr>
+      <w:rFonts w:ascii="Tahoma" w:hAnsi="Tahoma" w:cs="Tahoma"/>
+      <w:sz w:val="16"/>
+      <w:szCs w:val="16"/>
+    </w:rPr>
+  </w:style>
+</w:styles>
+</file>
+
+<file path=word/stylesWithEffects.xml><?xml version="1.0" encoding="utf-8"?>
+<w:styles xmlns:wpc="http://schemas.microsoft.com/office/word/2010/wordprocessingCanvas" xmlns:mc="http://schemas.openxmlformats.org/markup-compatibility/2006" xmlns:o="urn:schemas-microsoft-com:office:office" xmlns:r="http://schemas.openxmlformats.org/officeDocument/2006/relationships" xmlns:m="http://schemas.openxmlformats.org/officeDocument/2006/math" xmlns:v="urn:schemas-microsoft-com:vml" xmlns:wp14="http://schemas.microsoft.com/office/word/2010/wordprocessingDrawing" xmlns:wp="http://schemas.openxmlformats.org/drawingml/2006/wordprocessingDrawing" xmlns:w10="urn:schemas-microsoft-com:office:word" xmlns:w="http://schemas.openxmlformats.org/wordprocessingml/2006/main" xmlns:w14="http://schemas.microsoft.com/office/word/2010/wordml" xmlns:wpg="http://schemas.microsoft.com/office/word/2010/wordprocessingGroup" xmlns:wpi="http://schemas.microsoft.com/office/word/2010/wordprocessingInk" xmlns:wne="http://schemas.microsoft.com/office/word/2006/wordml" xmlns:wps="http://schemas.microsoft.com/office/word/2010/wordprocessingShape" mc:Ignorable="w14 wp14">
+  <w:docDefaults>
+    <w:rPrDefault>
+      <w:rPr>
+        <w:rFonts w:asciiTheme="minorHAnsi" w:eastAsia="PMingLiU" w:hAnsiTheme="minorHAnsi" w:cstheme="minorBidi"/>
+        <w:sz w:val="22"/>
+        <w:szCs w:val="22"/>
+        <w:lang w:val="en-US" w:eastAsia="en-US" w:bidi="ar-SA"/>
+      </w:rPr>
+    </w:rPrDefault>
+    <w:pPrDefault>
+      <w:pPr>
+        <w:spacing w:after="160" w:line="259" w:lineRule="auto"/>
+      </w:pPr>
+    </w:pPrDefault>
+  </w:docDefaults>
+  <w:latentStyles w:defLockedState="0" w:defUIPriority="99" w:defSemiHidden="1" w:defUnhideWhenUsed="1" w:defQFormat="0" w:count="267">
+    <w:lsdException w:name="Normal" w:semiHidden="0" w:uiPriority="0" w:unhideWhenUsed="0" w:qFormat="1"/>
+    <w:lsdException w:name="heading 1" w:semiHidden="0" w:uiPriority="9" w:unhideWhenUsed="0" w:qFormat="1"/>
+    <w:lsdException w:name="heading 2" w:uiPriority="9" w:qFormat="1"/>
+    <w:lsdException w:name="heading 3" w:uiPriority="9" w:qFormat="1"/>
+    <w:lsdException w:name="heading 4" w:uiPriority="9" w:qFormat="1"/>
+    <w:lsdException w:name="heading 5" w:uiPriority="9" w:qFormat="1"/>
+    <w:lsdException w:name="heading 6" w:uiPriority="9" w:qFormat="1"/>
+    <w:lsdException w:name="heading 7" w:uiPriority="9" w:qFormat="1"/>
+    <w:lsdException w:name="heading 8" w:uiPriority="9" w:qFormat="1"/>
+    <w:lsdException w:name="heading 9" w:uiPriority="9" w:qFormat="1"/>
+    <w:lsdException w:name="toc 1" w:uiPriority="39"/>
+    <w:lsdException w:name="toc 2" w:uiPriority="39"/>
+    <w:lsdException w:name="toc 3" w:uiPriority="39"/>
+    <w:lsdException w:name="toc 4" w:uiPriority="39"/>
+    <w:lsdException w:name="toc 5" w:uiPriority="39"/>
+    <w:lsdException w:name="toc 6" w:uiPriority="39"/>
+    <w:lsdException w:name="toc 7" w:uiPriority="39"/>
+    <w:lsdException w:name="toc 8" w:uiPriority="39"/>
+    <w:lsdException w:name="toc 9" w:uiPriority="39"/>
+    <w:lsdException w:name="caption" w:uiPriority="35" w:qFormat="1"/>
+    <w:lsdException w:name="Title" w:semiHidden="0" w:uiPriority="10" w:unhideWhenUsed="0" w:qFormat="1"/>
+    <w:lsdException w:name="Default Paragraph Font" w:uiPriority="1"/>
+    <w:lsdException w:name="Subtitle" w:semiHidden="0" w:uiPriority="11" w:unhideWhenUsed="0" w:qFormat="1"/>
+    <w:lsdException w:name="Strong" w:semiHidden="0" w:uiPriority="22" w:unhideWhenUsed="0" w:qFormat="1"/>
+    <w:lsdException w:name="Emphasis" w:semiHidden="0" w:uiPriority="20" w:unhideWhenUsed="0" w:qFormat="1"/>
+    <w:lsdException w:name="Table Grid" w:semiHidden="0" w:uiPriority="39" w:unhideWhenUsed="0"/>
+    <w:lsdException w:name="Placeholder Text" w:unhideWhenUsed="0"/>
+    <w:lsdException w:name="No Spacing" w:semiHidden="0" w:uiPriority="1" w:unhideWhenUsed="0" w:qFormat="1"/>
+    <w:lsdException w:name="Light Shading" w:semiHidden="0" w:uiPriority="60" w:unhideWhenUsed="0"/>
+    <w:lsdException w:name="Light List" w:semiHidden="0" w:uiPriority="61" w:unhideWhenUsed="0"/>
+    <w:lsdException w:name="Light Grid" w:semiHidden="0" w:uiPriority="62" w:unhideWhenUsed="0"/>
+    <w:lsdException w:name="Medium Shading 1" w:semiHidden="0" w:uiPriority="63" w:unhideWhenUsed="0"/>
+    <w:lsdException w:name="Medium Shading 2" w:semiHidden="0" w:uiPriority="64" w:unhideWhenUsed="0"/>
+    <w:lsdException w:name="Medium List 1" w:semiHidden="0" w:uiPriority="65" w:unhideWhenUsed="0"/>
+    <w:lsdException w:name="Medium List 2" w:semiHidden="0" w:uiPriority="66" w:unhideWhenUsed="0"/>
+    <w:lsdException w:name="Medium Grid 1" w:semiHidden="0" w:uiPriority="67" w:unhideWhenUsed="0"/>
+    <w:lsdException w:name="Medium Grid 2" w:semiHidden="0" w:uiPriority="68" w:unhideWhenUsed="0"/>
+    <w:lsdException w:name="Medium Grid 3" w:semiHidden="0" w:uiPriority="69" w:unhideWhenUsed="0"/>
+    <w:lsdException w:name="Dark List" w:semiHidden="0" w:uiPriority="70" w:unhideWhenUsed="0"/>
+    <w:lsdException w:name="Colorful Shading" w:semiHidden="0" w:uiPriority="71" w:unhideWhenUsed="0"/>
+    <w:lsdException w:name="Colorful List" w:semiHidden="0" w:uiPriority="72" w:unhideWhenUsed="0"/>
+    <w:lsdException w:name="Colorful Grid" w:semiHidden="0" w:uiPriority="73" w:unhideWhenUsed="0"/>
+    <w:lsdException w:name="Light Shading Accent 1" w:semiHidden="0" w:uiPriority="60" w:unhideWhenUsed="0"/>
+    <w:lsdException w:name="Light List Accent 1" w:semiHidden="0" w:uiPriority="61" w:unhideWhenUsed="0"/>
+    <w:lsdException w:name="Light Grid Accent 1" w:semiHidden="0" w:uiPriority="62" w:unhideWhenUsed="0"/>
+    <w:lsdException w:name="Medium Shading 1 Accent 1" w:semiHidden="0" w:uiPriority="63" w:unhideWhenUsed="0"/>
+    <w:lsdException w:name="Medium Shading 2 Accent 1" w:semiHidden="0" w:uiPriority="64" w:unhideWhenUsed="0"/>
+    <w:lsdException w:name="Medium List 1 Accent 1" w:semiHidden="0" w:uiPriority="65" w:unhideWhenUsed="0"/>
+    <w:lsdException w:name="Revision" w:unhideWhenUsed="0"/>
+    <w:lsdException w:name="List Paragraph" w:semiHidden="0" w:uiPriority="34" w:unhideWhenUsed="0" w:qFormat="1"/>
+    <w:lsdException w:name="Quote" w:semiHidden="0" w:uiPriority="29" w:unhideWhenUsed="0" w:qFormat="1"/>
+    <w:lsdException w:name="Intense Quote" w:semiHidden="0" w:uiPriority="30" w:unhideWhenUsed="0" w:qFormat="1"/>
+    <w:lsdException w:name="Medium List 2 Accent 1" w:semiHidden="0" w:uiPriority="66" w:unhideWhenUsed="0"/>
+    <w:lsdException w:name="Medium Grid 1 Accent 1" w:semiHidden="0" w:uiPriority="67" w:unhideWhenUsed="0"/>
+    <w:lsdException w:name="Medium Grid 2 Accent 1" w:semiHidden="0" w:uiPriority="68" w:unhideWhenUsed="0"/>
+    <w:lsdException w:name="Medium Grid 3 Accent 1" w:semiHidden="0" w:uiPriority="69" w:unhideWhenUsed="0"/>
+    <w:lsdException w:name="Dark List Accent 1" w:semiHidden="0" w:uiPriority="70" w:unhideWhenUsed="0"/>
+    <w:lsdException w:name="Colorful Shading Accent 1" w:semiHidden="0" w:uiPriority="71" w:unhideWhenUsed="0"/>
+    <w:lsdException w:name="Colorful List Accent 1" w:semiHidden="0" w:uiPriority="72" w:unhideWhenUsed="0"/>
+    <w:lsdException w:name="Colorful Grid Accent 1" w:semiHidden="0" w:uiPriority="73" w:unhideWhenUsed="0"/>
+    <w:lsdException w:name="Light Shading Accent 2" w:semiHidden="0" w:uiPriority="60" w:unhideWhenUsed="0"/>
+    <w:lsdException w:name="Light List Accent 2" w:semiHidden="0" w:uiPriority="61" w:unhideWhenUsed="0"/>
+    <w:lsdException w:name="Light Grid Accent 2" w:semiHidden="0" w:uiPriority="62" w:unhideWhenUsed="0"/>
+    <w:lsdException w:name="Medium Shading 1 Accent 2" w:semiHidden="0" w:uiPriority="63" w:unhideWhenUsed="0"/>
+    <w:lsdException w:name="Medium Shading 2 Accent 2" w:semiHidden="0" w:uiPriority="64" w:unhideWhenUsed="0"/>
+    <w:lsdException w:name="Medium List 1 Accent 2" w:semiHidden="0" w:uiPriority="65" w:unhideWhenUsed="0"/>
+    <w:lsdException w:name="Medium List 2 Accent 2" w:semiHidden="0" w:uiPriority="66" w:unhideWhenUsed="0"/>
+    <w:lsdException w:name="Medium Grid 1 Accent 2" w:semiHidden="0" w:uiPriority="67" w:unhideWhenUsed="0"/>
+    <w:lsdException w:name="Medium Grid 2 Accent 2" w:semiHidden="0" w:uiPriority="68" w:unhideWhenUsed="0"/>
+    <w:lsdException w:name="Medium Grid 3 Accent 2" w:semiHidden="0" w:uiPriority="69" w:unhideWhenUsed="0"/>
+    <w:lsdException w:name="Dark List Accent 2" w:semiHidden="0" w:uiPriority="70" w:unhideWhenUsed="0"/>
+    <w:lsdException w:name="Colorful Shading Accent 2" w:semiHidden="0" w:uiPriority="71" w:unhideWhenUsed="0"/>
+    <w:lsdException w:name="Colorful List Accent 2" w:semiHidden="0" w:uiPriority="72" w:unhideWhenUsed="0"/>
+    <w:lsdException w:name="Colorful Grid Accent 2" w:semiHidden="0" w:uiPriority="73" w:unhideWhenUsed="0"/>
+    <w:lsdException w:name="Light Shading Accent 3" w:semiHidden="0" w:uiPriority="60" w:unhideWhenUsed="0"/>
+    <w:lsdException w:name="Light List Accent 3" w:semiHidden="0" w:uiPriority="61" w:unhideWhenUsed="0"/>
+    <w:lsdException w:name="Light Grid Accent 3" w:semiHidden="0" w:uiPriority="62" w:unhideWhenUsed="0"/>
+    <w:lsdException w:name="Medium Shading 1 Accent 3" w:semiHidden="0" w:uiPriority="63" w:unhideWhenUsed="0"/>
+    <w:lsdException w:name="Medium Shading 2 Accent 3" w:semiHidden="0" w:uiPriority="64" w:unhideWhenUsed="0"/>
+    <w:lsdException w:name="Medium List 1 Accent 3" w:semiHidden="0" w:uiPriority="65" w:unhideWhenUsed="0"/>
+    <w:lsdException w:name="Medium List 2 Accent 3" w:semiHidden="0" w:uiPriority="66" w:unhideWhenUsed="0"/>
+    <w:lsdException w:name="Medium Grid 1 Accent 3" w:semiHidden="0" w:uiPriority="67" w:unhideWhenUsed="0"/>
+    <w:lsdException w:name="Medium Grid 2 Accent 3" w:semiHidden="0" w:uiPriority="68" w:unhideWhenUsed="0"/>
+    <w:lsdException w:name="Medium Grid 3 Accent 3" w:semiHidden="0" w:uiPriority="69" w:unhideWhenUsed="0"/>
+    <w:lsdException w:name="Dark List Accent 3" w:semiHidden="0" w:uiPriority="70" w:unhideWhenUsed="0"/>
+    <w:lsdException w:name="Colorful Shading Accent 3" w:semiHidden="0" w:uiPriority="71" w:unhideWhenUsed="0"/>
+    <w:lsdException w:name="Colorful List Accent 3" w:semiHidden="0" w:uiPriority="72" w:unhideWhenUsed="0"/>
+    <w:lsdException w:name="Colorful Grid Accent 3" w:semiHidden="0" w:uiPriority="73" w:unhideWhenUsed="0"/>
+    <w:lsdException w:name="Light Shading Accent 4" w:semiHidden="0" w:uiPriority="60" w:unhideWhenUsed="0"/>
+    <w:lsdException w:name="Light List Accent 4" w:semiHidden="0" w:uiPriority="61" w:unhideWhenUsed="0"/>
+    <w:lsdException w:name="Light Grid Accent 4" w:semiHidden="0" w:uiPriority="62" w:unhideWhenUsed="0"/>
+    <w:lsdException w:name="Medium Shading 1 Accent 4" w:semiHidden="0" w:uiPriority="63" w:unhideWhenUsed="0"/>
+    <w:lsdException w:name="Medium Shading 2 Accent 4" w:semiHidden="0" w:uiPriority="64" w:unhideWhenUsed="0"/>
+    <w:lsdException w:name="Medium List 1 Accent 4" w:semiHidden="0" w:uiPriority="65" w:unhideWhenUsed="0"/>
+    <w:lsdException w:name="Medium List 2 Accent 4" w:semiHidden="0" w:uiPriority="66" w:unhideWhenUsed="0"/>
+    <w:lsdException w:name="Medium Grid 1 Accent 4" w:semiHidden="0" w:uiPriority="67" w:unhideWhenUsed="0"/>
+    <w:lsdException w:name="Medium Grid 2 Accent 4" w:semiHidden="0" w:uiPriority="68" w:unhideWhenUsed="0"/>
+    <w:lsdException w:name="Medium Grid 3 Accent 4" w:semiHidden="0" w:uiPriority="69" w:unhideWhenUsed="0"/>
+    <w:lsdException w:name="Dark List Accent 4" w:semiHidden="0" w:uiPriority="70" w:unhideWhenUsed="0"/>
+    <w:lsdException w:name="Colorful Shading Accent 4" w:semiHidden="0" w:uiPriority="71" w:unhideWhenUsed="0"/>
+    <w:lsdException w:name="Colorful List Accent 4" w:semiHidden="0" w:uiPriority="72" w:unhideWhenUsed="0"/>
+    <w:lsdException w:name="Colorful Grid Accent 4" w:semiHidden="0" w:uiPriority="73" w:unhideWhenUsed="0"/>
+    <w:lsdException w:name="Light Shading Accent 5" w:semiHidden="0" w:uiPriority="60" w:unhideWhenUsed="0"/>
+    <w:lsdException w:name="Light List Accent 5" w:semiHidden="0" w:uiPriority="61" w:unhideWhenUsed="0"/>
+    <w:lsdException w:name="Light Grid Accent 5" w:semiHidden="0" w:uiPriority="62" w:unhideWhenUsed="0"/>
+    <w:lsdException w:name="Medium Shading 1 Accent 5" w:semiHidden="0" w:uiPriority="63" w:unhideWhenUsed="0"/>
+    <w:lsdException w:name="Medium Shading 2 Accent 5" w:semiHidden="0" w:uiPriority="64" w:unhideWhenUsed="0"/>
+    <w:lsdException w:name="Medium List 1 Accent 5" w:semiHidden="0" w:uiPriority="65" w:unhideWhenUsed="0"/>
+    <w:lsdException w:name="Medium List 2 Accent 5" w:semiHidden="0" w:uiPriority="66" w:unhideWhenUsed="0"/>
+    <w:lsdException w:name="Medium Grid 1 Accent 5" w:semiHidden="0" w:uiPriority="67" w:unhideWhenUsed="0"/>
+    <w:lsdException w:name="Medium Grid 2 Accent 5" w:semiHidden="0" w:uiPriority="68" w:unhideWhenUsed="0"/>
+    <w:lsdException w:name="Medium Grid 3 Accent 5" w:semiHidden="0" w:uiPriority="69" w:unhideWhenUsed="0"/>
+    <w:lsdException w:name="Dark List Accent 5" w:semiHidden="0" w:uiPriority="70" w:unhideWhenUsed="0"/>
+    <w:lsdException w:name="Colorful Shading Accent 5" w:semiHidden="0" w:uiPriority="71" w:unhideWhenUsed="0"/>
+    <w:lsdException w:name="Colorful List Accent 5" w:semiHidden="0" w:uiPriority="72" w:unhideWhenUsed="0"/>
+    <w:lsdException w:name="Colorful Grid Accent 5" w:semiHidden="0" w:uiPriority="73" w:unhideWhenUsed="0"/>
+    <w:lsdException w:name="Light Shading Accent 6" w:semiHidden="0" w:uiPriority="60" w:unhideWhenUsed="0"/>
+    <w:lsdException w:name="Light List Accent 6" w:semiHidden="0" w:uiPriority="61" w:unhideWhenUsed="0"/>
+    <w:lsdException w:name="Light Grid Accent 6" w:semiHidden="0" w:uiPriority="62" w:unhideWhenUsed="0"/>
+    <w:lsdException w:name="Medium Shading 1 Accent 6" w:semiHidden="0" w:uiPriority="63" w:unhideWhenUsed="0"/>
+    <w:lsdException w:name="Medium Shading 2 Accent 6" w:semiHidden="0" w:uiPriority="64" w:unhideWhenUsed="0"/>
+    <w:lsdException w:name="Medium List 1 Accent 6" w:semiHidden="0" w:uiPriority="65" w:unhideWhenUsed="0"/>
+    <w:lsdException w:name="Medium List 2 Accent 6" w:semiHidden="0" w:uiPriority="66" w:unhideWhenUsed="0"/>
+    <w:lsdException w:name="Medium Grid 1 Accent 6" w:semiHidden="0" w:uiPriority="67" w:unhideWhenUsed="0"/>
+    <w:lsdException w:name="Medium Grid 2 Accent 6" w:semiHidden="0" w:uiPriority="68" w:unhideWhenUsed="0"/>
+    <w:lsdException w:name="Medium Grid 3 Accent 6" w:semiHidden="0" w:uiPriority="69" w:unhideWhenUsed="0"/>
+    <w:lsdException w:name="Dark List Accent 6" w:semiHidden="0" w:uiPriority="70" w:unhideWhenUsed="0"/>
+    <w:lsdException w:name="Colorful Shading Accent 6" w:semiHidden="0" w:uiPriority="71" w:unhideWhenUsed="0"/>
+    <w:lsdException w:name="Colorful List Accent 6" w:semiHidden="0" w:uiPriority="72" w:unhideWhenUsed="0"/>
+    <w:lsdException w:name="Colorful Grid Accent 6" w:semiHidden="0" w:uiPriority="73" w:unhideWhenUsed="0"/>
+    <w:lsdException w:name="Subtle Emphasis" w:semiHidden="0" w:uiPriority="19" w:unhideWhenUsed="0" w:qFormat="1"/>
+    <w:lsdException w:name="Intense Emphasis" w:semiHidden="0" w:uiPriority="21" w:unhideWhenUsed="0" w:qFormat="1"/>
+    <w:lsdException w:name="Subtle Reference" w:semiHidden="0" w:uiPriority="31" w:unhideWhenUsed="0" w:qFormat="1"/>
+    <w:lsdException w:name="Intense Reference" w:semiHidden="0" w:uiPriority="32" w:unhideWhenUsed="0" w:qFormat="1"/>
+    <w:lsdException w:name="Book Title" w:semiHidden="0" w:uiPriority="33" w:unhideWhenUsed="0" w:qFormat="1"/>
+    <w:lsdException w:name="Bibliography" w:uiPriority="37"/>
+    <w:lsdException w:name="TOC Heading" w:uiPriority="39" w:qFormat="1"/>
+  </w:latentStyles>
+  <w:style w:type="paragraph" w:default="1" w:styleId="Normal">
+    <w:name w:val="Normal"/>
+    <w:qFormat/>
+    <w:rsid w:val="00962AAB"/>
+    <w:pPr>
+      <w:jc w:val="both"/>
+    </w:pPr>
+    <w:rPr>
+      <w:sz w:val="24"/>
+    </w:rPr>
+  </w:style>
+  <w:style w:type="paragraph" w:styleId="Heading1">
+    <w:name w:val="heading 1"/>
+    <w:basedOn w:val="Normal"/>
+    <w:next w:val="Normal"/>
+    <w:link w:val="Heading1Char"/>
+    <w:uiPriority w:val="9"/>
+    <w:qFormat/>
+    <w:rsid w:val="00906458"/>
+    <w:pPr>
+      <w:keepNext/>
+      <w:keepLines/>
+      <w:spacing w:before="240" w:after="0"/>
+      <w:outlineLvl w:val="0"/>
+    </w:pPr>
+    <w:rPr>
+      <w:rFonts w:asciiTheme="majorHAnsi" w:eastAsiaTheme="majorEastAsia" w:hAnsiTheme="majorHAnsi" w:cstheme="majorBidi"/>
+      <w:color w:val="2E74B5" w:themeColor="accent1" w:themeShade="BF"/>
+      <w:sz w:val="32"/>
+      <w:szCs w:val="32"/>
+    </w:rPr>
+  </w:style>
+  <w:style w:type="paragraph" w:styleId="Heading2">
+    <w:name w:val="heading 2"/>
+    <w:basedOn w:val="Normal"/>
+    <w:next w:val="Normal"/>
+    <w:link w:val="Heading2Char"/>
+    <w:uiPriority w:val="9"/>
+    <w:unhideWhenUsed/>
+    <w:qFormat/>
+    <w:rsid w:val="00962AAB"/>
+    <w:pPr>
+      <w:keepNext/>
+      <w:keepLines/>
+      <w:numPr>
+        <w:numId w:val="1"/>
+      </w:numPr>
+      <w:spacing w:before="40" w:after="0"/>
+      <w:outlineLvl w:val="1"/>
+    </w:pPr>
+    <w:rPr>
+      <w:rFonts w:asciiTheme="majorHAnsi" w:eastAsiaTheme="majorEastAsia" w:hAnsiTheme="majorHAnsi" w:cstheme="majorBidi"/>
+      <w:color w:val="2E74B5" w:themeColor="accent1" w:themeShade="BF"/>
+      <w:sz w:val="28"/>
+      <w:szCs w:val="26"/>
+    </w:rPr>
+  </w:style>
+  <w:style w:type="paragraph" w:styleId="Heading3">
+    <w:name w:val="heading 3"/>
+    <w:basedOn w:val="Normal"/>
+    <w:next w:val="Normal"/>
+    <w:link w:val="Heading3Char"/>
+    <w:uiPriority w:val="9"/>
+    <w:unhideWhenUsed/>
+    <w:qFormat/>
+    <w:rsid w:val="00962AAB"/>
+    <w:pPr>
+      <w:keepNext/>
+      <w:keepLines/>
+      <w:spacing w:before="40" w:after="0"/>
+      <w:ind w:left="720" w:firstLine="360"/>
+      <w:outlineLvl w:val="2"/>
+    </w:pPr>
+    <w:rPr>
+      <w:rFonts w:asciiTheme="majorHAnsi" w:eastAsiaTheme="majorEastAsia" w:hAnsiTheme="majorHAnsi" w:cstheme="majorBidi"/>
+      <w:color w:val="1F4D78" w:themeColor="accent1" w:themeShade="7F"/>
+      <w:sz w:val="28"/>
+      <w:szCs w:val="24"/>
+    </w:rPr>
+  </w:style>
+  <w:style w:type="character" w:default="1" w:styleId="DefaultParagraphFont">
+    <w:name w:val="Default Paragraph Font"/>
+    <w:uiPriority w:val="1"/>
+    <w:semiHidden/>
+    <w:unhideWhenUsed/>
+  </w:style>
+  <w:style w:type="table" w:default="1" w:styleId="TableNormal">
+    <w:name w:val="Normal Table"/>
+    <w:uiPriority w:val="99"/>
+    <w:semiHidden/>
+    <w:unhideWhenUsed/>
+    <w:tblPr>
+      <w:tblInd w:w="0" w:type="dxa"/>
+      <w:tblCellMar>
+        <w:top w:w="0" w:type="dxa"/>
+        <w:left w:w="108" w:type="dxa"/>
+        <w:bottom w:w="0" w:type="dxa"/>
+        <w:right w:w="108" w:type="dxa"/>
+      </w:tblCellMar>
+    </w:tblPr>
+  </w:style>
+  <w:style w:type="numbering" w:default="1" w:styleId="NoList">
+    <w:name w:val="No List"/>
+    <w:uiPriority w:val="99"/>
+    <w:semiHidden/>
+    <w:unhideWhenUsed/>
+  </w:style>
+  <w:style w:type="character" w:customStyle="1" w:styleId="Heading1Char">
+    <w:name w:val="Heading 1 Char"/>
+    <w:basedOn w:val="DefaultParagraphFont"/>
+    <w:link w:val="Heading1"/>
+    <w:uiPriority w:val="9"/>
+    <w:rsid w:val="00906458"/>
+    <w:rPr>
+      <w:rFonts w:asciiTheme="majorHAnsi" w:eastAsiaTheme="majorEastAsia" w:hAnsiTheme="majorHAnsi" w:cstheme="majorBidi"/>
+      <w:color w:val="2E74B5" w:themeColor="accent1" w:themeShade="BF"/>
+      <w:sz w:val="32"/>
+      <w:szCs w:val="32"/>
+    </w:rPr>
+  </w:style>
+  <w:style w:type="paragraph" w:styleId="Title">
+    <w:name w:val="Title"/>
+    <w:basedOn w:val="Normal"/>
+    <w:next w:val="Normal"/>
+    <w:link w:val="TitleChar"/>
+    <w:uiPriority w:val="10"/>
+    <w:qFormat/>
+    <w:rsid w:val="00906458"/>
+    <w:pPr>
+      <w:spacing w:after="0" w:line="240" w:lineRule="auto"/>
+      <w:contextualSpacing/>
+    </w:pPr>
+    <w:rPr>
+      <w:rFonts w:asciiTheme="majorHAnsi" w:eastAsiaTheme="majorEastAsia" w:hAnsiTheme="majorHAnsi" w:cstheme="majorBidi"/>
+      <w:spacing w:val="-10"/>
+      <w:kern w:val="28"/>
+      <w:sz w:val="56"/>
+      <w:szCs w:val="56"/>
+    </w:rPr>
+  </w:style>
+  <w:style w:type="character" w:customStyle="1" w:styleId="TitleChar">
+    <w:name w:val="Title Char"/>
+    <w:basedOn w:val="DefaultParagraphFont"/>
+    <w:link w:val="Title"/>
+    <w:uiPriority w:val="10"/>
+    <w:rsid w:val="00906458"/>
+    <w:rPr>
+      <w:rFonts w:asciiTheme="majorHAnsi" w:eastAsiaTheme="majorEastAsia" w:hAnsiTheme="majorHAnsi" w:cstheme="majorBidi"/>
+      <w:spacing w:val="-10"/>
+      <w:kern w:val="28"/>
+      <w:sz w:val="56"/>
+      <w:szCs w:val="56"/>
+    </w:rPr>
+  </w:style>
+  <w:style w:type="paragraph" w:styleId="NoSpacing">
+    <w:name w:val="No Spacing"/>
+    <w:link w:val="NoSpacingChar"/>
+    <w:uiPriority w:val="1"/>
+    <w:qFormat/>
+    <w:rsid w:val="00906458"/>
+    <w:pPr>
+      <w:spacing w:after="0" w:line="240" w:lineRule="auto"/>
+    </w:pPr>
+    <w:rPr>
+      <w:rFonts w:eastAsiaTheme="minorEastAsia"/>
+    </w:rPr>
+  </w:style>
+  <w:style w:type="character" w:customStyle="1" w:styleId="NoSpacingChar">
+    <w:name w:val="No Spacing Char"/>
+    <w:basedOn w:val="DefaultParagraphFont"/>
+    <w:link w:val="NoSpacing"/>
+    <w:uiPriority w:val="1"/>
+    <w:rsid w:val="00906458"/>
+    <w:rPr>
+      <w:rFonts w:eastAsiaTheme="minorEastAsia"/>
+    </w:rPr>
+  </w:style>
+  <w:style w:type="character" w:styleId="Hyperlink">
+    <w:name w:val="Hyperlink"/>
+    <w:basedOn w:val="DefaultParagraphFont"/>
+    <w:uiPriority w:val="99"/>
+    <w:unhideWhenUsed/>
+    <w:rsid w:val="00657716"/>
+    <w:rPr>
+      <w:color w:val="0563C1" w:themeColor="hyperlink"/>
+      <w:u w:val="single"/>
+    </w:rPr>
+  </w:style>
+  <w:style w:type="character" w:customStyle="1" w:styleId="Heading2Char">
+    <w:name w:val="Heading 2 Char"/>
+    <w:basedOn w:val="DefaultParagraphFont"/>
+    <w:link w:val="Heading2"/>
+    <w:uiPriority w:val="9"/>
+    <w:rsid w:val="00962AAB"/>
+    <w:rPr>
+      <w:rFonts w:asciiTheme="majorHAnsi" w:eastAsiaTheme="majorEastAsia" w:hAnsiTheme="majorHAnsi" w:cstheme="majorBidi"/>
+      <w:color w:val="2E74B5" w:themeColor="accent1" w:themeShade="BF"/>
+      <w:sz w:val="28"/>
+      <w:szCs w:val="26"/>
+    </w:rPr>
+  </w:style>
+  <w:style w:type="character" w:customStyle="1" w:styleId="Heading3Char">
+    <w:name w:val="Heading 3 Char"/>
+    <w:basedOn w:val="DefaultParagraphFont"/>
+    <w:link w:val="Heading3"/>
+    <w:uiPriority w:val="9"/>
+    <w:rsid w:val="00962AAB"/>
+    <w:rPr>
+      <w:rFonts w:asciiTheme="majorHAnsi" w:eastAsiaTheme="majorEastAsia" w:hAnsiTheme="majorHAnsi" w:cstheme="majorBidi"/>
+      <w:color w:val="1F4D78" w:themeColor="accent1" w:themeShade="7F"/>
+      <w:sz w:val="28"/>
+      <w:szCs w:val="24"/>
+    </w:rPr>
+  </w:style>
+  <w:style w:type="paragraph" w:styleId="TOCHeading">
+    <w:name w:val="TOC Heading"/>
+    <w:basedOn w:val="Heading1"/>
+    <w:next w:val="Normal"/>
+    <w:uiPriority w:val="39"/>
+    <w:unhideWhenUsed/>
+    <w:qFormat/>
+    <w:rsid w:val="0008689A"/>
+    <w:pPr>
+      <w:outlineLvl w:val="9"/>
+    </w:pPr>
+  </w:style>
+  <w:style w:type="paragraph" w:styleId="TOC1">
+    <w:name w:val="toc 1"/>
+    <w:basedOn w:val="Normal"/>
+    <w:next w:val="Normal"/>
+    <w:autoRedefine/>
+    <w:uiPriority w:val="39"/>
+    <w:unhideWhenUsed/>
+    <w:rsid w:val="0008689A"/>
+    <w:pPr>
+      <w:spacing w:after="100"/>
+    </w:pPr>
+  </w:style>
+  <w:style w:type="paragraph" w:styleId="TOC2">
+    <w:name w:val="toc 2"/>
+    <w:basedOn w:val="Normal"/>
+    <w:next w:val="Normal"/>
+    <w:autoRedefine/>
+    <w:uiPriority w:val="39"/>
+    <w:unhideWhenUsed/>
+    <w:rsid w:val="0008689A"/>
+    <w:pPr>
+      <w:spacing w:after="100"/>
+      <w:ind w:left="220"/>
+    </w:pPr>
+  </w:style>
+  <w:style w:type="paragraph" w:styleId="TOC3">
+    <w:name w:val="toc 3"/>
+    <w:basedOn w:val="Normal"/>
+    <w:next w:val="Normal"/>
+    <w:autoRedefine/>
+    <w:uiPriority w:val="39"/>
+    <w:unhideWhenUsed/>
+    <w:rsid w:val="0008689A"/>
+    <w:pPr>
+      <w:spacing w:after="100"/>
+      <w:ind w:left="440"/>
+    </w:pPr>
+  </w:style>
+  <w:style w:type="paragraph" w:styleId="ListParagraph">
+    <w:name w:val="List Paragraph"/>
+    <w:basedOn w:val="Normal"/>
+    <w:uiPriority w:val="34"/>
+    <w:qFormat/>
+    <w:rsid w:val="00962AAB"/>
+    <w:pPr>
+      <w:ind w:left="720"/>
+      <w:contextualSpacing/>
+    </w:pPr>
+  </w:style>
+  <w:style w:type="paragraph" w:styleId="BalloonText">
+    <w:name w:val="Balloon Text"/>
+    <w:basedOn w:val="Normal"/>
+    <w:link w:val="BalloonTextChar"/>
+    <w:uiPriority w:val="99"/>
+    <w:semiHidden/>
+    <w:unhideWhenUsed/>
+    <w:rsid w:val="004F36B8"/>
+    <w:pPr>
+      <w:spacing w:after="0" w:line="240" w:lineRule="auto"/>
+    </w:pPr>
+    <w:rPr>
+      <w:rFonts w:ascii="Tahoma" w:hAnsi="Tahoma" w:cs="Tahoma"/>
+      <w:sz w:val="16"/>
+      <w:szCs w:val="16"/>
+    </w:rPr>
+  </w:style>
+  <w:style w:type="character" w:customStyle="1" w:styleId="BalloonTextChar">
+    <w:name w:val="Balloon Text Char"/>
+    <w:basedOn w:val="DefaultParagraphFont"/>
+    <w:link w:val="BalloonText"/>
+    <w:uiPriority w:val="99"/>
+    <w:semiHidden/>
+    <w:rsid w:val="004F36B8"/>
+    <w:rPr>
+      <w:rFonts w:ascii="Tahoma" w:hAnsi="Tahoma" w:cs="Tahoma"/>
+      <w:sz w:val="16"/>
+      <w:szCs w:val="16"/>
+    </w:rPr>
   </w:style>
 </w:styles>
 </file>
@@ -7727,7 +8268,7 @@
   <a:extraClrSchemeLst/>
   <a:extLst>
     <a:ext uri="{05A4C25C-085E-4340-85A3-A5531E510DB2}">
-      <thm15:themeFamily xmlns:thm15="http://schemas.microsoft.com/office/thememl/2012/main" name="Office Theme" id="{62F939B6-93AF-4DB8-9C6B-D6C7DFDC589F}" vid="{4A3C46E8-61CC-4603-A589-7422A47A8E4A}"/>
+      <thm15:themeFamily xmlns:thm15="http://schemas.microsoft.com/office/thememl/2012/main" xmlns="" name="Office Theme" id="{62F939B6-93AF-4DB8-9C6B-D6C7DFDC589F}" vid="{4A3C46E8-61CC-4603-A589-7422A47A8E4A}"/>
     </a:ext>
   </a:extLst>
 </a:theme>
@@ -7757,7 +8298,7 @@
 </file>
 
 <file path=customXml/itemProps2.xml><?xml version="1.0" encoding="utf-8"?>
-<ds:datastoreItem xmlns:ds="http://schemas.openxmlformats.org/officeDocument/2006/customXml" ds:itemID="{6E2087E1-F922-411F-8589-7B9D5359943B}">
+<ds:datastoreItem xmlns:ds="http://schemas.openxmlformats.org/officeDocument/2006/customXml" ds:itemID="{F941A772-5E28-4C0C-9E34-4E01695A0B77}">
   <ds:schemaRefs>
     <ds:schemaRef ds:uri="http://schemas.openxmlformats.org/officeDocument/2006/bibliography"/>
   </ds:schemaRefs>

</xml_diff>